<commit_message>
Added User stories excel and updated the requirements proposal
</commit_message>
<xml_diff>
--- a/Proposals/Rough requirements proposal.docx
+++ b/Proposals/Rough requirements proposal.docx
@@ -5,10 +5,37 @@
     <w:p>
       <w:r>
         <w:tab/>
-        <w:t>This system is proposed to be a robust content publishing and discussion platform for the CCSU Journalism Department. The main focus of this application is to provide coverage for the news pertaining to local, state, and federal governments. Users will also be able to discuss topics in a forum to join the discussion. The system’s content publishing and management platform should be able to handle text, images, audio, and video. In addition, a map should be available with the ability for an administrator to designate points on the map that link with stories.</w:t>
-      </w:r>
-      <w:r>
-        <w:t xml:space="preserve"> Content publishers will be able to post stories and information containing any combination of the above. Administrators will be able moderate user and content publishers submissions.</w:t>
+        <w:t xml:space="preserve">This system is proposed to be a robust content publishing and discussion platform for the CCSU Journalism Department. The main focus of this application is to provide coverage for the news pertaining to local, state, and federal governments. </w:t>
+      </w:r>
+      <w:r>
+        <w:t>The system’s content publishing and management platform should be able to handle text, images, audio, and video.</w:t>
+      </w:r>
+      <w:r>
+        <w:t xml:space="preserve"> </w:t>
+      </w:r>
+      <w:r>
+        <w:t xml:space="preserve">Content publishers will be able to post stories and information containing any combination of the above media types. </w:t>
+      </w:r>
+      <w:r>
+        <w:t xml:space="preserve">Users will also be able to </w:t>
+      </w:r>
+      <w:r>
+        <w:t xml:space="preserve">create accounts and </w:t>
+      </w:r>
+      <w:r>
+        <w:t>discuss topics in a forum to join the discussion. In addition, a map should be available with the ability for an administrator to designate points on the map that link with stories.</w:t>
+      </w:r>
+      <w:r>
+        <w:t xml:space="preserve"> Administrators will be able moderate user and content publishers submissions</w:t>
+      </w:r>
+      <w:r>
+        <w:t>, meaning deletion, editing or other modifications</w:t>
+      </w:r>
+      <w:r>
+        <w:t>.</w:t>
+      </w:r>
+      <w:r>
+        <w:t xml:space="preserve"> Administrators will be able to view analytics regarding the website and articles. Analytics should include but not be limited to demographics and page views, most likely provided using google analytics. Administrators will be able to do all that a content creator / publisher will be able to do. </w:t>
       </w:r>
       <w:bookmarkStart w:id="0" w:name="_GoBack"/>
       <w:bookmarkEnd w:id="0"/>

</xml_diff>

<commit_message>
Added requirement proposal pdf, updated user case diagrams
Updated all user stories with submissions and uploaded a quick .pdf for
standard viewing
</commit_message>
<xml_diff>
--- a/Proposals/Rough requirements proposal.docx
+++ b/Proposals/Rough requirements proposal.docx
@@ -3,21 +3,76 @@
 <w:document xmlns:wpc="http://schemas.microsoft.com/office/word/2010/wordprocessingCanvas" xmlns:mc="http://schemas.openxmlformats.org/markup-compatibility/2006" xmlns:o="urn:schemas-microsoft-com:office:office" xmlns:r="http://schemas.openxmlformats.org/officeDocument/2006/relationships" xmlns:m="http://schemas.openxmlformats.org/officeDocument/2006/math" xmlns:v="urn:schemas-microsoft-com:vml" xmlns:wp14="http://schemas.microsoft.com/office/word/2010/wordprocessingDrawing" xmlns:wp="http://schemas.openxmlformats.org/drawingml/2006/wordprocessingDrawing" xmlns:w10="urn:schemas-microsoft-com:office:word" xmlns:w="http://schemas.openxmlformats.org/wordprocessingml/2006/main" xmlns:w14="http://schemas.microsoft.com/office/word/2010/wordml" xmlns:w15="http://schemas.microsoft.com/office/word/2012/wordml" xmlns:wpg="http://schemas.microsoft.com/office/word/2010/wordprocessingGroup" xmlns:wpi="http://schemas.microsoft.com/office/word/2010/wordprocessingInk" xmlns:wne="http://schemas.microsoft.com/office/word/2006/wordml" xmlns:wps="http://schemas.microsoft.com/office/word/2010/wordprocessingShape" mc:Ignorable="w14 w15 wp14">
   <w:body>
     <w:p>
-      <w:r>
-        <w:tab/>
-        <w:t xml:space="preserve">This system is proposed to be a robust content publishing and discussion platform for the CCSU Journalism Department. The main focus of this application is to provide coverage for the news pertaining to local, state, and federal governments. </w:t>
-      </w:r>
-      <w:r>
-        <w:t>The system’s content publishing and management platform should be able to handle text, images, audio, and video.</w:t>
-      </w:r>
-      <w:r>
-        <w:t xml:space="preserve"> </w:t>
-      </w:r>
-      <w:r>
-        <w:t xml:space="preserve">Content publishers will be able to post stories and information containing any combination of the above media types. </w:t>
-      </w:r>
-      <w:r>
-        <w:t xml:space="preserve">Users will also be able to </w:t>
+      <w:pPr>
+        <w:spacing w:line="240" w:lineRule="auto"/>
+        <w:rPr>
+          <w:b/>
+          <w:sz w:val="28"/>
+        </w:rPr>
+      </w:pPr>
+      <w:r>
+        <w:rPr>
+          <w:b/>
+          <w:sz w:val="28"/>
+        </w:rPr>
+        <w:t>2016 Elections Coverage and Reporting Platform</w:t>
+      </w:r>
+    </w:p>
+    <w:p>
+      <w:pPr>
+        <w:spacing w:line="240" w:lineRule="auto"/>
+        <w:rPr>
+          <w:i/>
+          <w:sz w:val="24"/>
+        </w:rPr>
+      </w:pPr>
+      <w:r>
+        <w:rPr>
+          <w:i/>
+          <w:sz w:val="24"/>
+        </w:rPr>
+        <w:t>Functional Requirements</w:t>
+      </w:r>
+    </w:p>
+    <w:p>
+      <w:pPr>
+        <w:ind w:firstLine="720"/>
+      </w:pPr>
+      <w:r>
+        <w:t>This system is proposed to be a robust content publishing and discussion platform for the CCSU Journalism Department. The main focus of this application is to provide coverage for the news pertaining to local, state, and federal governments</w:t>
+      </w:r>
+      <w:r>
+        <w:t>, especially for the upcoming elections</w:t>
+      </w:r>
+      <w:r>
+        <w:t xml:space="preserve">. </w:t>
+      </w:r>
+      <w:r>
+        <w:t>The system’s content publishing and management platform should be able to handle text, images, audio, and video</w:t>
+      </w:r>
+      <w:r>
+        <w:t xml:space="preserve"> files presented in rich text</w:t>
+      </w:r>
+      <w:r>
+        <w:t>. Content publishe</w:t>
+      </w:r>
+      <w:r>
+        <w:t xml:space="preserve">rs and administrators will be able to post stories, </w:t>
+      </w:r>
+      <w:r>
+        <w:t>information</w:t>
+      </w:r>
+      <w:r>
+        <w:t xml:space="preserve">, and forum topics </w:t>
+      </w:r>
+      <w:r>
+        <w:t xml:space="preserve">containing any combination of the above media types. </w:t>
+      </w:r>
+      <w:r>
+        <w:t>Unregistered u</w:t>
+      </w:r>
+      <w:r>
+        <w:t xml:space="preserve">sers will be able to </w:t>
       </w:r>
       <w:r>
         <w:t xml:space="preserve">create accounts and </w:t>
@@ -35,12 +90,1513 @@
         <w:t>.</w:t>
       </w:r>
       <w:r>
-        <w:t xml:space="preserve"> Administrators will be able to view analytics regarding the website and articles. Analytics should include but not be limited to demographics and page views, most likely provided using google analytics. Administrators will be able to do all that a content creator / publisher will be able to do. </w:t>
+        <w:t xml:space="preserve"> Administrators will be able to view analytics regarding the website and articles. Analytics should include but not be limited to demographics and page views, most likely provided us</w:t>
+      </w:r>
+      <w:r>
+        <w:t xml:space="preserve">ing google analytics. </w:t>
+      </w:r>
+    </w:p>
+    <w:p>
+      <w:pPr>
+        <w:rPr>
+          <w:i/>
+          <w:sz w:val="24"/>
+        </w:rPr>
+      </w:pPr>
+      <w:r>
+        <w:rPr>
+          <w:i/>
+          <w:sz w:val="24"/>
+        </w:rPr>
+        <w:t>UML Use Case Diagram</w:t>
       </w:r>
       <w:bookmarkStart w:id="0" w:name="_GoBack"/>
       <w:bookmarkEnd w:id="0"/>
     </w:p>
+    <w:p>
+      <w:r>
+        <w:rPr>
+          <w:noProof/>
+        </w:rPr>
+        <w:drawing>
+          <wp:inline distT="0" distB="0" distL="0" distR="0">
+            <wp:extent cx="5943600" cy="3145722"/>
+            <wp:effectExtent l="0" t="0" r="0" b="0"/>
+            <wp:docPr id="3" name="Picture 3" descr="C:\Users\John\Documents\GitHub\2016Elections\UML\UseCaseDiagram.png"/>
+            <wp:cNvGraphicFramePr>
+              <a:graphicFrameLocks xmlns:a="http://schemas.openxmlformats.org/drawingml/2006/main" noChangeAspect="1"/>
+            </wp:cNvGraphicFramePr>
+            <a:graphic xmlns:a="http://schemas.openxmlformats.org/drawingml/2006/main">
+              <a:graphicData uri="http://schemas.openxmlformats.org/drawingml/2006/picture">
+                <pic:pic xmlns:pic="http://schemas.openxmlformats.org/drawingml/2006/picture">
+                  <pic:nvPicPr>
+                    <pic:cNvPr id="0" name="Picture 2" descr="C:\Users\John\Documents\GitHub\2016Elections\UML\UseCaseDiagram.png"/>
+                    <pic:cNvPicPr>
+                      <a:picLocks noChangeAspect="1" noChangeArrowheads="1"/>
+                    </pic:cNvPicPr>
+                  </pic:nvPicPr>
+                  <pic:blipFill>
+                    <a:blip r:embed="rId7">
+                      <a:extLst>
+                        <a:ext uri="{28A0092B-C50C-407E-A947-70E740481C1C}">
+                          <a14:useLocalDpi xmlns:a14="http://schemas.microsoft.com/office/drawing/2010/main" val="0"/>
+                        </a:ext>
+                      </a:extLst>
+                    </a:blip>
+                    <a:srcRect/>
+                    <a:stretch>
+                      <a:fillRect/>
+                    </a:stretch>
+                  </pic:blipFill>
+                  <pic:spPr bwMode="auto">
+                    <a:xfrm>
+                      <a:off x="0" y="0"/>
+                      <a:ext cx="5943600" cy="3145722"/>
+                    </a:xfrm>
+                    <a:prstGeom prst="rect">
+                      <a:avLst/>
+                    </a:prstGeom>
+                    <a:noFill/>
+                    <a:ln>
+                      <a:noFill/>
+                    </a:ln>
+                  </pic:spPr>
+                </pic:pic>
+              </a:graphicData>
+            </a:graphic>
+          </wp:inline>
+        </w:drawing>
+      </w:r>
+    </w:p>
+    <w:p>
+      <w:pPr>
+        <w:rPr>
+          <w:b/>
+        </w:rPr>
+      </w:pPr>
+    </w:p>
+    <w:tbl>
+      <w:tblPr>
+        <w:tblW w:w="26860" w:type="dxa"/>
+        <w:tblLook w:val="04A0" w:firstRow="1" w:lastRow="0" w:firstColumn="1" w:lastColumn="0" w:noHBand="0" w:noVBand="1"/>
+      </w:tblPr>
+      <w:tblGrid>
+        <w:gridCol w:w="26860"/>
+      </w:tblGrid>
+      <w:tr>
+        <w:trPr>
+          <w:trHeight w:val="1995"/>
+        </w:trPr>
+        <w:tc>
+          <w:tcPr>
+            <w:tcW w:w="26860" w:type="dxa"/>
+            <w:tcBorders>
+              <w:top w:val="nil"/>
+              <w:left w:val="nil"/>
+              <w:bottom w:val="nil"/>
+              <w:right w:val="nil"/>
+            </w:tcBorders>
+            <w:shd w:val="clear" w:color="auto" w:fill="auto"/>
+            <w:vAlign w:val="bottom"/>
+            <w:hideMark/>
+          </w:tcPr>
+          <w:p>
+            <w:pPr>
+              <w:spacing w:after="0" w:line="240" w:lineRule="auto"/>
+              <w:rPr>
+                <w:rFonts w:ascii="Calibri" w:eastAsia="Times New Roman" w:hAnsi="Calibri" w:cs="Calibri"/>
+                <w:i/>
+                <w:color w:val="000000"/>
+                <w:sz w:val="24"/>
+              </w:rPr>
+            </w:pPr>
+            <w:r>
+              <w:rPr>
+                <w:rFonts w:ascii="Calibri" w:eastAsia="Times New Roman" w:hAnsi="Calibri" w:cs="Calibri"/>
+                <w:i/>
+                <w:color w:val="000000"/>
+                <w:sz w:val="24"/>
+              </w:rPr>
+              <w:lastRenderedPageBreak/>
+              <w:t>Use Cases</w:t>
+            </w:r>
+          </w:p>
+          <w:p>
+            <w:pPr>
+              <w:spacing w:after="0" w:line="240" w:lineRule="auto"/>
+              <w:rPr>
+                <w:rFonts w:ascii="Calibri" w:eastAsia="Times New Roman" w:hAnsi="Calibri" w:cs="Calibri"/>
+                <w:color w:val="000000"/>
+              </w:rPr>
+            </w:pPr>
+            <w:r>
+              <w:rPr>
+                <w:rFonts w:ascii="Calibri" w:eastAsia="Times New Roman" w:hAnsi="Calibri" w:cs="Calibri"/>
+                <w:color w:val="000000"/>
+              </w:rPr>
+              <w:t>1. Post Content Link</w:t>
+            </w:r>
+            <w:r>
+              <w:rPr>
+                <w:rFonts w:ascii="Calibri" w:eastAsia="Times New Roman" w:hAnsi="Calibri" w:cs="Calibri"/>
+                <w:color w:val="000000"/>
+              </w:rPr>
+              <w:br/>
+              <w:t>User Role: Content Publisher</w:t>
+            </w:r>
+            <w:r>
+              <w:rPr>
+                <w:rFonts w:ascii="Calibri" w:eastAsia="Times New Roman" w:hAnsi="Calibri" w:cs="Calibri"/>
+                <w:color w:val="000000"/>
+              </w:rPr>
+              <w:br/>
+              <w:t>Goal: To post a link to an article hosted on a 3rd party website.</w:t>
+            </w:r>
+            <w:r>
+              <w:rPr>
+                <w:rFonts w:ascii="Calibri" w:eastAsia="Times New Roman" w:hAnsi="Calibri" w:cs="Calibri"/>
+                <w:color w:val="000000"/>
+              </w:rPr>
+              <w:br/>
+              <w:t>Reason: To provide users with content relevant to the elections and local news.</w:t>
+            </w:r>
+            <w:r>
+              <w:rPr>
+                <w:rFonts w:ascii="Calibri" w:eastAsia="Times New Roman" w:hAnsi="Calibri" w:cs="Calibri"/>
+                <w:color w:val="000000"/>
+              </w:rPr>
+              <w:br/>
+              <w:t xml:space="preserve">Pre-Conditions: Content publisher is logged in, an article has been found, and a link is available to the content. </w:t>
+            </w:r>
+            <w:r>
+              <w:rPr>
+                <w:rFonts w:ascii="Calibri" w:eastAsia="Times New Roman" w:hAnsi="Calibri" w:cs="Calibri"/>
+                <w:color w:val="000000"/>
+              </w:rPr>
+              <w:br/>
+              <w:t>Post-Conditions: The link is posted to the website and available for users to view.</w:t>
+            </w:r>
+          </w:p>
+        </w:tc>
+      </w:tr>
+      <w:tr>
+        <w:trPr>
+          <w:trHeight w:val="1800"/>
+        </w:trPr>
+        <w:tc>
+          <w:tcPr>
+            <w:tcW w:w="26860" w:type="dxa"/>
+            <w:tcBorders>
+              <w:top w:val="nil"/>
+              <w:left w:val="nil"/>
+              <w:bottom w:val="nil"/>
+              <w:right w:val="nil"/>
+            </w:tcBorders>
+            <w:shd w:val="clear" w:color="auto" w:fill="auto"/>
+            <w:vAlign w:val="bottom"/>
+            <w:hideMark/>
+          </w:tcPr>
+          <w:p>
+            <w:pPr>
+              <w:spacing w:after="0" w:line="240" w:lineRule="auto"/>
+              <w:rPr>
+                <w:rFonts w:ascii="Calibri" w:eastAsia="Times New Roman" w:hAnsi="Calibri" w:cs="Calibri"/>
+                <w:color w:val="000000"/>
+              </w:rPr>
+            </w:pPr>
+            <w:r>
+              <w:rPr>
+                <w:rFonts w:ascii="Calibri" w:eastAsia="Times New Roman" w:hAnsi="Calibri" w:cs="Calibri"/>
+                <w:color w:val="000000"/>
+              </w:rPr>
+              <w:t>2. Post Content</w:t>
+            </w:r>
+            <w:r>
+              <w:rPr>
+                <w:rFonts w:ascii="Calibri" w:eastAsia="Times New Roman" w:hAnsi="Calibri" w:cs="Calibri"/>
+                <w:color w:val="000000"/>
+              </w:rPr>
+              <w:t xml:space="preserve"> – </w:t>
+            </w:r>
+            <w:r>
+              <w:rPr>
+                <w:rFonts w:ascii="Calibri" w:eastAsia="Times New Roman" w:hAnsi="Calibri" w:cs="Calibri"/>
+                <w:b/>
+                <w:i/>
+                <w:color w:val="000000"/>
+              </w:rPr>
+              <w:t>Breakdown Candidate</w:t>
+            </w:r>
+            <w:r>
+              <w:rPr>
+                <w:rFonts w:ascii="Calibri" w:eastAsia="Times New Roman" w:hAnsi="Calibri" w:cs="Calibri"/>
+                <w:color w:val="000000"/>
+              </w:rPr>
+              <w:br/>
+              <w:t xml:space="preserve">User Role: </w:t>
+            </w:r>
+            <w:r>
+              <w:rPr>
+                <w:rFonts w:ascii="Calibri" w:eastAsia="Times New Roman" w:hAnsi="Calibri" w:cs="Calibri"/>
+                <w:color w:val="000000"/>
+              </w:rPr>
+              <w:t>Administrator, Content Publisher</w:t>
+            </w:r>
+            <w:r>
+              <w:rPr>
+                <w:rFonts w:ascii="Calibri" w:eastAsia="Times New Roman" w:hAnsi="Calibri" w:cs="Calibri"/>
+                <w:color w:val="000000"/>
+              </w:rPr>
+              <w:br/>
+              <w:t xml:space="preserve">Goal: </w:t>
+            </w:r>
+            <w:r>
+              <w:rPr>
+                <w:rFonts w:ascii="Calibri" w:eastAsia="Times New Roman" w:hAnsi="Calibri" w:cs="Calibri"/>
+                <w:color w:val="000000"/>
+              </w:rPr>
+              <w:t>To post content for all users to view.</w:t>
+            </w:r>
+            <w:r>
+              <w:rPr>
+                <w:rFonts w:ascii="Calibri" w:eastAsia="Times New Roman" w:hAnsi="Calibri" w:cs="Calibri"/>
+                <w:color w:val="000000"/>
+              </w:rPr>
+              <w:br/>
+              <w:t xml:space="preserve">Reason: </w:t>
+            </w:r>
+            <w:r>
+              <w:rPr>
+                <w:rFonts w:ascii="Calibri" w:eastAsia="Times New Roman" w:hAnsi="Calibri" w:cs="Calibri"/>
+                <w:color w:val="000000"/>
+              </w:rPr>
+              <w:t>To provide users with well-presented media for consumption.</w:t>
+            </w:r>
+            <w:r>
+              <w:rPr>
+                <w:rFonts w:ascii="Calibri" w:eastAsia="Times New Roman" w:hAnsi="Calibri" w:cs="Calibri"/>
+                <w:color w:val="000000"/>
+              </w:rPr>
+              <w:br/>
+              <w:t>Pr</w:t>
+            </w:r>
+            <w:r>
+              <w:rPr>
+                <w:rFonts w:ascii="Calibri" w:eastAsia="Times New Roman" w:hAnsi="Calibri" w:cs="Calibri"/>
+                <w:color w:val="000000"/>
+              </w:rPr>
+              <w:t xml:space="preserve">e-Conditions: </w:t>
+            </w:r>
+            <w:r>
+              <w:rPr>
+                <w:rFonts w:ascii="Calibri" w:eastAsia="Times New Roman" w:hAnsi="Calibri" w:cs="Calibri"/>
+                <w:color w:val="000000"/>
+              </w:rPr>
+              <w:t>Content publisher or administrator is logged in, and has content to post.</w:t>
+            </w:r>
+            <w:r>
+              <w:rPr>
+                <w:rFonts w:ascii="Calibri" w:eastAsia="Times New Roman" w:hAnsi="Calibri" w:cs="Calibri"/>
+                <w:color w:val="000000"/>
+              </w:rPr>
+              <w:br/>
+              <w:t>Post-Conditions:</w:t>
+            </w:r>
+            <w:r>
+              <w:rPr>
+                <w:rFonts w:ascii="Calibri" w:eastAsia="Times New Roman" w:hAnsi="Calibri" w:cs="Calibri"/>
+                <w:color w:val="000000"/>
+              </w:rPr>
+              <w:t xml:space="preserve"> The content is posted and is available for viewing.</w:t>
+            </w:r>
+          </w:p>
+        </w:tc>
+      </w:tr>
+      <w:tr>
+        <w:trPr>
+          <w:trHeight w:val="1800"/>
+        </w:trPr>
+        <w:tc>
+          <w:tcPr>
+            <w:tcW w:w="26860" w:type="dxa"/>
+            <w:tcBorders>
+              <w:top w:val="nil"/>
+              <w:left w:val="nil"/>
+              <w:bottom w:val="nil"/>
+              <w:right w:val="nil"/>
+            </w:tcBorders>
+            <w:shd w:val="clear" w:color="auto" w:fill="auto"/>
+            <w:vAlign w:val="bottom"/>
+            <w:hideMark/>
+          </w:tcPr>
+          <w:p>
+            <w:pPr>
+              <w:spacing w:after="0" w:line="240" w:lineRule="auto"/>
+              <w:rPr>
+                <w:rFonts w:ascii="Calibri" w:eastAsia="Times New Roman" w:hAnsi="Calibri" w:cs="Calibri"/>
+                <w:color w:val="000000"/>
+              </w:rPr>
+            </w:pPr>
+            <w:r>
+              <w:rPr>
+                <w:rFonts w:ascii="Calibri" w:eastAsia="Times New Roman" w:hAnsi="Calibri" w:cs="Calibri"/>
+                <w:color w:val="000000"/>
+              </w:rPr>
+              <w:t>3. Update Live Coverage</w:t>
+            </w:r>
+            <w:r>
+              <w:rPr>
+                <w:rFonts w:ascii="Calibri" w:eastAsia="Times New Roman" w:hAnsi="Calibri" w:cs="Calibri"/>
+                <w:color w:val="000000"/>
+              </w:rPr>
+              <w:t xml:space="preserve"> –</w:t>
+            </w:r>
+            <w:r>
+              <w:rPr>
+                <w:rFonts w:ascii="Calibri" w:eastAsia="Times New Roman" w:hAnsi="Calibri" w:cs="Calibri"/>
+                <w:i/>
+                <w:color w:val="000000"/>
+              </w:rPr>
+              <w:t xml:space="preserve"> </w:t>
+            </w:r>
+            <w:r>
+              <w:rPr>
+                <w:rFonts w:ascii="Calibri" w:eastAsia="Times New Roman" w:hAnsi="Calibri" w:cs="Calibri"/>
+                <w:b/>
+                <w:i/>
+                <w:color w:val="000000"/>
+              </w:rPr>
+              <w:t>Breakdown Candidate</w:t>
+            </w:r>
+            <w:r>
+              <w:rPr>
+                <w:rFonts w:ascii="Calibri" w:eastAsia="Times New Roman" w:hAnsi="Calibri" w:cs="Calibri"/>
+                <w:color w:val="000000"/>
+              </w:rPr>
+              <w:br/>
+              <w:t xml:space="preserve">User Role: </w:t>
+            </w:r>
+            <w:r>
+              <w:rPr>
+                <w:rFonts w:ascii="Calibri" w:eastAsia="Times New Roman" w:hAnsi="Calibri" w:cs="Calibri"/>
+                <w:color w:val="000000"/>
+              </w:rPr>
+              <w:t>Administrator</w:t>
+            </w:r>
+            <w:r>
+              <w:rPr>
+                <w:rFonts w:ascii="Calibri" w:eastAsia="Times New Roman" w:hAnsi="Calibri" w:cs="Calibri"/>
+                <w:color w:val="000000"/>
+              </w:rPr>
+              <w:br/>
+              <w:t xml:space="preserve">Goal: </w:t>
+            </w:r>
+            <w:r>
+              <w:rPr>
+                <w:rFonts w:ascii="Calibri" w:eastAsia="Times New Roman" w:hAnsi="Calibri" w:cs="Calibri"/>
+                <w:color w:val="000000"/>
+              </w:rPr>
+              <w:t>To post real-time updates of the electoral process.</w:t>
+            </w:r>
+            <w:r>
+              <w:rPr>
+                <w:rFonts w:ascii="Calibri" w:eastAsia="Times New Roman" w:hAnsi="Calibri" w:cs="Calibri"/>
+                <w:color w:val="000000"/>
+              </w:rPr>
+              <w:br/>
+              <w:t xml:space="preserve">Reason: </w:t>
+            </w:r>
+            <w:r>
+              <w:rPr>
+                <w:rFonts w:ascii="Calibri" w:eastAsia="Times New Roman" w:hAnsi="Calibri" w:cs="Calibri"/>
+                <w:color w:val="000000"/>
+              </w:rPr>
+              <w:t xml:space="preserve">So users can enjoy and stay informed with up-to-the-minute updates. </w:t>
+            </w:r>
+            <w:r>
+              <w:rPr>
+                <w:rFonts w:ascii="Calibri" w:eastAsia="Times New Roman" w:hAnsi="Calibri" w:cs="Calibri"/>
+                <w:color w:val="000000"/>
+              </w:rPr>
+              <w:br/>
+              <w:t xml:space="preserve">Pre-Conditions: </w:t>
+            </w:r>
+            <w:r>
+              <w:rPr>
+                <w:rFonts w:ascii="Calibri" w:eastAsia="Times New Roman" w:hAnsi="Calibri" w:cs="Calibri"/>
+                <w:color w:val="000000"/>
+              </w:rPr>
+              <w:t>Account with administrator permissions is logged in.</w:t>
+            </w:r>
+            <w:r>
+              <w:rPr>
+                <w:rFonts w:ascii="Calibri" w:eastAsia="Times New Roman" w:hAnsi="Calibri" w:cs="Calibri"/>
+                <w:color w:val="000000"/>
+              </w:rPr>
+              <w:br/>
+              <w:t xml:space="preserve">Post-Conditions: </w:t>
+            </w:r>
+            <w:r>
+              <w:rPr>
+                <w:rFonts w:ascii="Calibri" w:eastAsia="Times New Roman" w:hAnsi="Calibri" w:cs="Calibri"/>
+                <w:color w:val="000000"/>
+              </w:rPr>
+              <w:t>The update is pushed out live to all viewers on page.</w:t>
+            </w:r>
+          </w:p>
+        </w:tc>
+      </w:tr>
+      <w:tr>
+        <w:trPr>
+          <w:trHeight w:val="1800"/>
+        </w:trPr>
+        <w:tc>
+          <w:tcPr>
+            <w:tcW w:w="26860" w:type="dxa"/>
+            <w:tcBorders>
+              <w:top w:val="nil"/>
+              <w:left w:val="nil"/>
+              <w:bottom w:val="nil"/>
+              <w:right w:val="nil"/>
+            </w:tcBorders>
+            <w:shd w:val="clear" w:color="auto" w:fill="auto"/>
+            <w:vAlign w:val="bottom"/>
+            <w:hideMark/>
+          </w:tcPr>
+          <w:p>
+            <w:pPr>
+              <w:spacing w:after="0" w:line="240" w:lineRule="auto"/>
+              <w:rPr>
+                <w:rFonts w:ascii="Calibri" w:eastAsia="Times New Roman" w:hAnsi="Calibri" w:cs="Calibri"/>
+                <w:color w:val="000000"/>
+              </w:rPr>
+            </w:pPr>
+            <w:r>
+              <w:rPr>
+                <w:rFonts w:ascii="Calibri" w:eastAsia="Times New Roman" w:hAnsi="Calibri" w:cs="Calibri"/>
+                <w:color w:val="000000"/>
+              </w:rPr>
+              <w:t>4. Post in Forum/Comment</w:t>
+            </w:r>
+            <w:r>
+              <w:rPr>
+                <w:rFonts w:ascii="Calibri" w:eastAsia="Times New Roman" w:hAnsi="Calibri" w:cs="Calibri"/>
+                <w:color w:val="000000"/>
+              </w:rPr>
+              <w:t xml:space="preserve"> – </w:t>
+            </w:r>
+            <w:r>
+              <w:rPr>
+                <w:rFonts w:ascii="Calibri" w:eastAsia="Times New Roman" w:hAnsi="Calibri" w:cs="Calibri"/>
+                <w:b/>
+                <w:i/>
+                <w:color w:val="000000"/>
+              </w:rPr>
+              <w:t>Breakdown Candidate</w:t>
+            </w:r>
+            <w:r>
+              <w:rPr>
+                <w:rFonts w:ascii="Calibri" w:eastAsia="Times New Roman" w:hAnsi="Calibri" w:cs="Calibri"/>
+                <w:color w:val="000000"/>
+              </w:rPr>
+              <w:br/>
+              <w:t xml:space="preserve">User Role: </w:t>
+            </w:r>
+            <w:r>
+              <w:rPr>
+                <w:rFonts w:ascii="Calibri" w:eastAsia="Times New Roman" w:hAnsi="Calibri" w:cs="Calibri"/>
+                <w:color w:val="000000"/>
+              </w:rPr>
+              <w:t>Registered User, Content Publisher, Administrator</w:t>
+            </w:r>
+            <w:r>
+              <w:rPr>
+                <w:rFonts w:ascii="Calibri" w:eastAsia="Times New Roman" w:hAnsi="Calibri" w:cs="Calibri"/>
+                <w:color w:val="000000"/>
+              </w:rPr>
+              <w:br/>
+              <w:t xml:space="preserve">Goal: </w:t>
+            </w:r>
+            <w:r>
+              <w:rPr>
+                <w:rFonts w:ascii="Calibri" w:eastAsia="Times New Roman" w:hAnsi="Calibri" w:cs="Calibri"/>
+                <w:color w:val="000000"/>
+              </w:rPr>
+              <w:t>To allow a user to reply to a discussion topic or content post.</w:t>
+            </w:r>
+            <w:r>
+              <w:rPr>
+                <w:rFonts w:ascii="Calibri" w:eastAsia="Times New Roman" w:hAnsi="Calibri" w:cs="Calibri"/>
+                <w:color w:val="000000"/>
+              </w:rPr>
+              <w:br/>
+              <w:t xml:space="preserve">Reason: </w:t>
+            </w:r>
+            <w:r>
+              <w:rPr>
+                <w:rFonts w:ascii="Calibri" w:eastAsia="Times New Roman" w:hAnsi="Calibri" w:cs="Calibri"/>
+                <w:color w:val="000000"/>
+              </w:rPr>
+              <w:t>To provide user-generated content and discussion.</w:t>
+            </w:r>
+            <w:r>
+              <w:rPr>
+                <w:rFonts w:ascii="Calibri" w:eastAsia="Times New Roman" w:hAnsi="Calibri" w:cs="Calibri"/>
+                <w:color w:val="000000"/>
+              </w:rPr>
+              <w:br/>
+              <w:t xml:space="preserve">Pre-Conditions: </w:t>
+            </w:r>
+            <w:r>
+              <w:rPr>
+                <w:rFonts w:ascii="Calibri" w:eastAsia="Times New Roman" w:hAnsi="Calibri" w:cs="Calibri"/>
+                <w:color w:val="000000"/>
+              </w:rPr>
+              <w:t>Account with above registered user permission is logged in.</w:t>
+            </w:r>
+            <w:r>
+              <w:rPr>
+                <w:rFonts w:ascii="Calibri" w:eastAsia="Times New Roman" w:hAnsi="Calibri" w:cs="Calibri"/>
+                <w:color w:val="000000"/>
+              </w:rPr>
+              <w:br/>
+              <w:t xml:space="preserve">Post-Conditions: </w:t>
+            </w:r>
+            <w:r>
+              <w:rPr>
+                <w:rFonts w:ascii="Calibri" w:eastAsia="Times New Roman" w:hAnsi="Calibri" w:cs="Calibri"/>
+                <w:color w:val="000000"/>
+              </w:rPr>
+              <w:t>The discussion post is added to the relevant media.</w:t>
+            </w:r>
+          </w:p>
+        </w:tc>
+      </w:tr>
+      <w:tr>
+        <w:trPr>
+          <w:trHeight w:val="1800"/>
+        </w:trPr>
+        <w:tc>
+          <w:tcPr>
+            <w:tcW w:w="26860" w:type="dxa"/>
+            <w:tcBorders>
+              <w:top w:val="nil"/>
+              <w:left w:val="nil"/>
+              <w:bottom w:val="nil"/>
+              <w:right w:val="nil"/>
+            </w:tcBorders>
+            <w:shd w:val="clear" w:color="auto" w:fill="auto"/>
+            <w:vAlign w:val="bottom"/>
+            <w:hideMark/>
+          </w:tcPr>
+          <w:p>
+            <w:pPr>
+              <w:spacing w:after="0" w:line="240" w:lineRule="auto"/>
+              <w:rPr>
+                <w:rFonts w:ascii="Calibri" w:eastAsia="Times New Roman" w:hAnsi="Calibri" w:cs="Calibri"/>
+                <w:color w:val="000000"/>
+              </w:rPr>
+            </w:pPr>
+            <w:r>
+              <w:rPr>
+                <w:rFonts w:ascii="Calibri" w:eastAsia="Times New Roman" w:hAnsi="Calibri" w:cs="Calibri"/>
+                <w:color w:val="000000"/>
+              </w:rPr>
+              <w:t>5. Create Forum Topic</w:t>
+            </w:r>
+            <w:r>
+              <w:rPr>
+                <w:rFonts w:ascii="Calibri" w:eastAsia="Times New Roman" w:hAnsi="Calibri" w:cs="Calibri"/>
+                <w:color w:val="000000"/>
+              </w:rPr>
+              <w:br/>
+              <w:t>User Role: Administrator</w:t>
+            </w:r>
+            <w:r>
+              <w:rPr>
+                <w:rFonts w:ascii="Calibri" w:eastAsia="Times New Roman" w:hAnsi="Calibri" w:cs="Calibri"/>
+                <w:color w:val="000000"/>
+              </w:rPr>
+              <w:br/>
+              <w:t>Goal: Create a new topic</w:t>
+            </w:r>
+            <w:r>
+              <w:rPr>
+                <w:rFonts w:ascii="Calibri" w:eastAsia="Times New Roman" w:hAnsi="Calibri" w:cs="Calibri"/>
+                <w:color w:val="000000"/>
+              </w:rPr>
+              <w:t>.</w:t>
+            </w:r>
+            <w:r>
+              <w:rPr>
+                <w:rFonts w:ascii="Calibri" w:eastAsia="Times New Roman" w:hAnsi="Calibri" w:cs="Calibri"/>
+                <w:color w:val="000000"/>
+              </w:rPr>
+              <w:br/>
+              <w:t>Reason: To provide a forum for users to post in</w:t>
+            </w:r>
+            <w:r>
+              <w:rPr>
+                <w:rFonts w:ascii="Calibri" w:eastAsia="Times New Roman" w:hAnsi="Calibri" w:cs="Calibri"/>
+                <w:color w:val="000000"/>
+              </w:rPr>
+              <w:t>.</w:t>
+            </w:r>
+            <w:r>
+              <w:rPr>
+                <w:rFonts w:ascii="Calibri" w:eastAsia="Times New Roman" w:hAnsi="Calibri" w:cs="Calibri"/>
+                <w:color w:val="000000"/>
+              </w:rPr>
+              <w:br/>
+              <w:t>Pre-Conditions: There is not an identical forum topic</w:t>
+            </w:r>
+            <w:r>
+              <w:rPr>
+                <w:rFonts w:ascii="Calibri" w:eastAsia="Times New Roman" w:hAnsi="Calibri" w:cs="Calibri"/>
+                <w:color w:val="000000"/>
+              </w:rPr>
+              <w:t>.</w:t>
+            </w:r>
+            <w:r>
+              <w:rPr>
+                <w:rFonts w:ascii="Calibri" w:eastAsia="Times New Roman" w:hAnsi="Calibri" w:cs="Calibri"/>
+                <w:color w:val="000000"/>
+              </w:rPr>
+              <w:br/>
+              <w:t xml:space="preserve">Post-Conditions: Users can </w:t>
+            </w:r>
+            <w:r>
+              <w:rPr>
+                <w:rFonts w:ascii="Calibri" w:eastAsia="Times New Roman" w:hAnsi="Calibri" w:cs="Calibri"/>
+                <w:color w:val="000000"/>
+              </w:rPr>
+              <w:t xml:space="preserve">now </w:t>
+            </w:r>
+            <w:r>
+              <w:rPr>
+                <w:rFonts w:ascii="Calibri" w:eastAsia="Times New Roman" w:hAnsi="Calibri" w:cs="Calibri"/>
+                <w:color w:val="000000"/>
+              </w:rPr>
+              <w:t>post content inside of the topic</w:t>
+            </w:r>
+            <w:r>
+              <w:rPr>
+                <w:rFonts w:ascii="Calibri" w:eastAsia="Times New Roman" w:hAnsi="Calibri" w:cs="Calibri"/>
+                <w:color w:val="000000"/>
+              </w:rPr>
+              <w:t>.</w:t>
+            </w:r>
+          </w:p>
+        </w:tc>
+      </w:tr>
+      <w:tr>
+        <w:trPr>
+          <w:trHeight w:val="1800"/>
+        </w:trPr>
+        <w:tc>
+          <w:tcPr>
+            <w:tcW w:w="26860" w:type="dxa"/>
+            <w:tcBorders>
+              <w:top w:val="nil"/>
+              <w:left w:val="nil"/>
+              <w:bottom w:val="nil"/>
+              <w:right w:val="nil"/>
+            </w:tcBorders>
+            <w:shd w:val="clear" w:color="auto" w:fill="auto"/>
+            <w:vAlign w:val="bottom"/>
+            <w:hideMark/>
+          </w:tcPr>
+          <w:p>
+            <w:pPr>
+              <w:spacing w:after="0" w:line="240" w:lineRule="auto"/>
+              <w:rPr>
+                <w:rFonts w:ascii="Calibri" w:eastAsia="Times New Roman" w:hAnsi="Calibri" w:cs="Calibri"/>
+                <w:color w:val="000000"/>
+              </w:rPr>
+            </w:pPr>
+            <w:r>
+              <w:rPr>
+                <w:rFonts w:ascii="Calibri" w:eastAsia="Times New Roman" w:hAnsi="Calibri" w:cs="Calibri"/>
+                <w:color w:val="000000"/>
+              </w:rPr>
+              <w:t>6. View Content</w:t>
+            </w:r>
+            <w:r>
+              <w:rPr>
+                <w:rFonts w:ascii="Calibri" w:eastAsia="Times New Roman" w:hAnsi="Calibri" w:cs="Calibri"/>
+                <w:color w:val="000000"/>
+              </w:rPr>
+              <w:br/>
+              <w:t>User Role: Administrator, Content Publisher, Reg</w:t>
+            </w:r>
+            <w:r>
+              <w:rPr>
+                <w:rFonts w:ascii="Calibri" w:eastAsia="Times New Roman" w:hAnsi="Calibri" w:cs="Calibri"/>
+                <w:color w:val="000000"/>
+              </w:rPr>
+              <w:t>istered User, Unregistered User</w:t>
+            </w:r>
+          </w:p>
+          <w:p>
+            <w:pPr>
+              <w:spacing w:after="0" w:line="240" w:lineRule="auto"/>
+              <w:rPr>
+                <w:rFonts w:ascii="Calibri" w:eastAsia="Times New Roman" w:hAnsi="Calibri" w:cs="Calibri"/>
+                <w:color w:val="000000"/>
+              </w:rPr>
+            </w:pPr>
+            <w:r>
+              <w:rPr>
+                <w:rFonts w:ascii="Calibri" w:eastAsia="Times New Roman" w:hAnsi="Calibri" w:cs="Calibri"/>
+                <w:color w:val="000000"/>
+              </w:rPr>
+              <w:t>Goal: Allow all users to view content posted</w:t>
+            </w:r>
+            <w:r>
+              <w:rPr>
+                <w:rFonts w:ascii="Calibri" w:eastAsia="Times New Roman" w:hAnsi="Calibri" w:cs="Calibri"/>
+                <w:color w:val="000000"/>
+              </w:rPr>
+              <w:t>.</w:t>
+            </w:r>
+            <w:r>
+              <w:rPr>
+                <w:rFonts w:ascii="Calibri" w:eastAsia="Times New Roman" w:hAnsi="Calibri" w:cs="Calibri"/>
+                <w:color w:val="000000"/>
+              </w:rPr>
+              <w:br/>
+              <w:t>Reason: To see content that other users have posted</w:t>
+            </w:r>
+            <w:r>
+              <w:rPr>
+                <w:rFonts w:ascii="Calibri" w:eastAsia="Times New Roman" w:hAnsi="Calibri" w:cs="Calibri"/>
+                <w:color w:val="000000"/>
+              </w:rPr>
+              <w:t>.</w:t>
+            </w:r>
+            <w:r>
+              <w:rPr>
+                <w:rFonts w:ascii="Calibri" w:eastAsia="Times New Roman" w:hAnsi="Calibri" w:cs="Calibri"/>
+                <w:color w:val="000000"/>
+              </w:rPr>
+              <w:br/>
+              <w:t>Pre-Conditions: Content has been posted</w:t>
+            </w:r>
+            <w:r>
+              <w:rPr>
+                <w:rFonts w:ascii="Calibri" w:eastAsia="Times New Roman" w:hAnsi="Calibri" w:cs="Calibri"/>
+                <w:color w:val="000000"/>
+              </w:rPr>
+              <w:t>.</w:t>
+            </w:r>
+            <w:r>
+              <w:rPr>
+                <w:rFonts w:ascii="Calibri" w:eastAsia="Times New Roman" w:hAnsi="Calibri" w:cs="Calibri"/>
+                <w:color w:val="000000"/>
+              </w:rPr>
+              <w:br/>
+              <w:t>Post-Conditions: Users can respond to post, Administrator can edit and delete posts</w:t>
+            </w:r>
+            <w:r>
+              <w:rPr>
+                <w:rFonts w:ascii="Calibri" w:eastAsia="Times New Roman" w:hAnsi="Calibri" w:cs="Calibri"/>
+                <w:color w:val="000000"/>
+              </w:rPr>
+              <w:t>.</w:t>
+            </w:r>
+          </w:p>
+        </w:tc>
+      </w:tr>
+      <w:tr>
+        <w:trPr>
+          <w:trHeight w:val="1800"/>
+        </w:trPr>
+        <w:tc>
+          <w:tcPr>
+            <w:tcW w:w="26860" w:type="dxa"/>
+            <w:tcBorders>
+              <w:top w:val="nil"/>
+              <w:left w:val="nil"/>
+              <w:bottom w:val="nil"/>
+              <w:right w:val="nil"/>
+            </w:tcBorders>
+            <w:shd w:val="clear" w:color="auto" w:fill="auto"/>
+            <w:vAlign w:val="bottom"/>
+            <w:hideMark/>
+          </w:tcPr>
+          <w:p>
+            <w:pPr>
+              <w:spacing w:after="0" w:line="240" w:lineRule="auto"/>
+              <w:rPr>
+                <w:rFonts w:ascii="Calibri" w:eastAsia="Times New Roman" w:hAnsi="Calibri" w:cs="Calibri"/>
+                <w:color w:val="000000"/>
+              </w:rPr>
+            </w:pPr>
+            <w:r>
+              <w:rPr>
+                <w:rFonts w:ascii="Calibri" w:eastAsia="Times New Roman" w:hAnsi="Calibri" w:cs="Calibri"/>
+                <w:color w:val="000000"/>
+              </w:rPr>
+              <w:lastRenderedPageBreak/>
+              <w:t>7. Create Account</w:t>
+            </w:r>
+            <w:r>
+              <w:rPr>
+                <w:rFonts w:ascii="Calibri" w:eastAsia="Times New Roman" w:hAnsi="Calibri" w:cs="Calibri"/>
+                <w:color w:val="000000"/>
+              </w:rPr>
+              <w:br/>
+              <w:t>User Role: Unregistered User</w:t>
+            </w:r>
+            <w:r>
+              <w:rPr>
+                <w:rFonts w:ascii="Calibri" w:eastAsia="Times New Roman" w:hAnsi="Calibri" w:cs="Calibri"/>
+                <w:color w:val="000000"/>
+              </w:rPr>
+              <w:br/>
+              <w:t>Goal: Allows user to create their own personal account</w:t>
+            </w:r>
+            <w:r>
+              <w:rPr>
+                <w:rFonts w:ascii="Calibri" w:eastAsia="Times New Roman" w:hAnsi="Calibri" w:cs="Calibri"/>
+                <w:color w:val="000000"/>
+              </w:rPr>
+              <w:t>.</w:t>
+            </w:r>
+            <w:r>
+              <w:rPr>
+                <w:rFonts w:ascii="Calibri" w:eastAsia="Times New Roman" w:hAnsi="Calibri" w:cs="Calibri"/>
+                <w:color w:val="000000"/>
+              </w:rPr>
+              <w:br/>
+              <w:t>Reason: To allow users to join and contribute to the community</w:t>
+            </w:r>
+            <w:r>
+              <w:rPr>
+                <w:rFonts w:ascii="Calibri" w:eastAsia="Times New Roman" w:hAnsi="Calibri" w:cs="Calibri"/>
+                <w:color w:val="000000"/>
+              </w:rPr>
+              <w:t>.</w:t>
+            </w:r>
+            <w:r>
+              <w:rPr>
+                <w:rFonts w:ascii="Calibri" w:eastAsia="Times New Roman" w:hAnsi="Calibri" w:cs="Calibri"/>
+                <w:color w:val="000000"/>
+              </w:rPr>
+              <w:br/>
+              <w:t>Pre-Conditions: User does not have an account</w:t>
+            </w:r>
+            <w:r>
+              <w:rPr>
+                <w:rFonts w:ascii="Calibri" w:eastAsia="Times New Roman" w:hAnsi="Calibri" w:cs="Calibri"/>
+                <w:color w:val="000000"/>
+              </w:rPr>
+              <w:t>.</w:t>
+            </w:r>
+            <w:r>
+              <w:rPr>
+                <w:rFonts w:ascii="Calibri" w:eastAsia="Times New Roman" w:hAnsi="Calibri" w:cs="Calibri"/>
+                <w:color w:val="000000"/>
+              </w:rPr>
+              <w:br/>
+              <w:t>Post-Conditions: User now has access to privilege given to their user class</w:t>
+            </w:r>
+            <w:r>
+              <w:rPr>
+                <w:rFonts w:ascii="Calibri" w:eastAsia="Times New Roman" w:hAnsi="Calibri" w:cs="Calibri"/>
+                <w:color w:val="000000"/>
+              </w:rPr>
+              <w:t>.</w:t>
+            </w:r>
+          </w:p>
+        </w:tc>
+      </w:tr>
+      <w:tr>
+        <w:trPr>
+          <w:trHeight w:val="1800"/>
+        </w:trPr>
+        <w:tc>
+          <w:tcPr>
+            <w:tcW w:w="26860" w:type="dxa"/>
+            <w:tcBorders>
+              <w:top w:val="nil"/>
+              <w:left w:val="nil"/>
+              <w:bottom w:val="nil"/>
+              <w:right w:val="nil"/>
+            </w:tcBorders>
+            <w:shd w:val="clear" w:color="auto" w:fill="auto"/>
+            <w:vAlign w:val="bottom"/>
+            <w:hideMark/>
+          </w:tcPr>
+          <w:p>
+            <w:pPr>
+              <w:spacing w:after="0" w:line="240" w:lineRule="auto"/>
+              <w:rPr>
+                <w:rFonts w:ascii="Calibri" w:eastAsia="Times New Roman" w:hAnsi="Calibri" w:cs="Calibri"/>
+                <w:color w:val="000000"/>
+              </w:rPr>
+            </w:pPr>
+            <w:r>
+              <w:rPr>
+                <w:rFonts w:ascii="Calibri" w:eastAsia="Times New Roman" w:hAnsi="Calibri" w:cs="Calibri"/>
+                <w:color w:val="000000"/>
+              </w:rPr>
+              <w:t>8. Update Map Data</w:t>
+            </w:r>
+            <w:r>
+              <w:rPr>
+                <w:rFonts w:ascii="Calibri" w:eastAsia="Times New Roman" w:hAnsi="Calibri" w:cs="Calibri"/>
+                <w:color w:val="000000"/>
+              </w:rPr>
+              <w:br/>
+              <w:t>User Role: Administrator</w:t>
+            </w:r>
+            <w:r>
+              <w:rPr>
+                <w:rFonts w:ascii="Calibri" w:eastAsia="Times New Roman" w:hAnsi="Calibri" w:cs="Calibri"/>
+                <w:color w:val="000000"/>
+              </w:rPr>
+              <w:br/>
+              <w:t>Goal: Designate points on map that link with stories.</w:t>
+            </w:r>
+            <w:r>
+              <w:rPr>
+                <w:rFonts w:ascii="Calibri" w:eastAsia="Times New Roman" w:hAnsi="Calibri" w:cs="Calibri"/>
+                <w:color w:val="000000"/>
+              </w:rPr>
+              <w:br/>
+              <w:t>Reason: To provide users an easy way to view the location to which a story is connected.</w:t>
+            </w:r>
+            <w:r>
+              <w:rPr>
+                <w:rFonts w:ascii="Calibri" w:eastAsia="Times New Roman" w:hAnsi="Calibri" w:cs="Calibri"/>
+                <w:color w:val="000000"/>
+              </w:rPr>
+              <w:br/>
+              <w:t>Pre-Conditions: A story has been posted.</w:t>
+            </w:r>
+            <w:r>
+              <w:rPr>
+                <w:rFonts w:ascii="Calibri" w:eastAsia="Times New Roman" w:hAnsi="Calibri" w:cs="Calibri"/>
+                <w:color w:val="000000"/>
+              </w:rPr>
+              <w:br/>
+              <w:t>Post-Conditions: A point on the map is linked with the story.</w:t>
+            </w:r>
+          </w:p>
+        </w:tc>
+      </w:tr>
+      <w:tr>
+        <w:trPr>
+          <w:trHeight w:val="1800"/>
+        </w:trPr>
+        <w:tc>
+          <w:tcPr>
+            <w:tcW w:w="26860" w:type="dxa"/>
+            <w:tcBorders>
+              <w:top w:val="nil"/>
+              <w:left w:val="nil"/>
+              <w:bottom w:val="nil"/>
+              <w:right w:val="nil"/>
+            </w:tcBorders>
+            <w:shd w:val="clear" w:color="auto" w:fill="auto"/>
+            <w:vAlign w:val="bottom"/>
+            <w:hideMark/>
+          </w:tcPr>
+          <w:p>
+            <w:pPr>
+              <w:spacing w:after="0" w:line="240" w:lineRule="auto"/>
+              <w:rPr>
+                <w:rFonts w:ascii="Calibri" w:eastAsia="Times New Roman" w:hAnsi="Calibri" w:cs="Calibri"/>
+                <w:color w:val="000000"/>
+              </w:rPr>
+            </w:pPr>
+            <w:r>
+              <w:rPr>
+                <w:rFonts w:ascii="Calibri" w:eastAsia="Times New Roman" w:hAnsi="Calibri" w:cs="Calibri"/>
+                <w:color w:val="000000"/>
+              </w:rPr>
+              <w:t>9. Delete or Edit Post/Comment</w:t>
+            </w:r>
+            <w:r>
+              <w:rPr>
+                <w:rFonts w:ascii="Calibri" w:eastAsia="Times New Roman" w:hAnsi="Calibri" w:cs="Calibri"/>
+                <w:color w:val="000000"/>
+              </w:rPr>
+              <w:t xml:space="preserve"> – </w:t>
+            </w:r>
+            <w:r>
+              <w:rPr>
+                <w:rFonts w:ascii="Calibri" w:eastAsia="Times New Roman" w:hAnsi="Calibri" w:cs="Calibri"/>
+                <w:b/>
+                <w:i/>
+                <w:color w:val="000000"/>
+              </w:rPr>
+              <w:t>Breakdown Candidate</w:t>
+            </w:r>
+            <w:r>
+              <w:rPr>
+                <w:rFonts w:ascii="Calibri" w:eastAsia="Times New Roman" w:hAnsi="Calibri" w:cs="Calibri"/>
+                <w:color w:val="000000"/>
+              </w:rPr>
+              <w:br/>
+              <w:t>User Role: Administrator</w:t>
+            </w:r>
+            <w:r>
+              <w:rPr>
+                <w:rFonts w:ascii="Calibri" w:eastAsia="Times New Roman" w:hAnsi="Calibri" w:cs="Calibri"/>
+                <w:color w:val="000000"/>
+              </w:rPr>
+              <w:br/>
+              <w:t>Goal: Delete or edit submissions by users and content publishers.</w:t>
+            </w:r>
+            <w:r>
+              <w:rPr>
+                <w:rFonts w:ascii="Calibri" w:eastAsia="Times New Roman" w:hAnsi="Calibri" w:cs="Calibri"/>
+                <w:color w:val="000000"/>
+              </w:rPr>
+              <w:br/>
+              <w:t>Reason: To provide the ability to moderate posts and comments in case inappropriate content is submitted.</w:t>
+            </w:r>
+            <w:r>
+              <w:rPr>
+                <w:rFonts w:ascii="Calibri" w:eastAsia="Times New Roman" w:hAnsi="Calibri" w:cs="Calibri"/>
+                <w:color w:val="000000"/>
+              </w:rPr>
+              <w:br/>
+              <w:t>Pre-Conditions: A post/comment has been submitted and an administrator has a reason to edit or delete it.</w:t>
+            </w:r>
+            <w:r>
+              <w:rPr>
+                <w:rFonts w:ascii="Calibri" w:eastAsia="Times New Roman" w:hAnsi="Calibri" w:cs="Calibri"/>
+                <w:color w:val="000000"/>
+              </w:rPr>
+              <w:br/>
+              <w:t>Post-Conditions: The post/comment has been changed or deleted.</w:t>
+            </w:r>
+          </w:p>
+        </w:tc>
+      </w:tr>
+      <w:tr>
+        <w:trPr>
+          <w:trHeight w:val="1800"/>
+        </w:trPr>
+        <w:tc>
+          <w:tcPr>
+            <w:tcW w:w="26860" w:type="dxa"/>
+            <w:tcBorders>
+              <w:top w:val="nil"/>
+              <w:left w:val="nil"/>
+              <w:bottom w:val="nil"/>
+              <w:right w:val="nil"/>
+            </w:tcBorders>
+            <w:shd w:val="clear" w:color="auto" w:fill="auto"/>
+            <w:vAlign w:val="bottom"/>
+            <w:hideMark/>
+          </w:tcPr>
+          <w:p>
+            <w:pPr>
+              <w:spacing w:after="0" w:line="240" w:lineRule="auto"/>
+              <w:rPr>
+                <w:rFonts w:ascii="Calibri" w:eastAsia="Times New Roman" w:hAnsi="Calibri" w:cs="Calibri"/>
+                <w:color w:val="000000"/>
+              </w:rPr>
+            </w:pPr>
+            <w:r>
+              <w:rPr>
+                <w:rFonts w:ascii="Calibri" w:eastAsia="Times New Roman" w:hAnsi="Calibri" w:cs="Calibri"/>
+                <w:color w:val="000000"/>
+              </w:rPr>
+              <w:t>10. View Analytics</w:t>
+            </w:r>
+            <w:r>
+              <w:rPr>
+                <w:rFonts w:ascii="Calibri" w:eastAsia="Times New Roman" w:hAnsi="Calibri" w:cs="Calibri"/>
+                <w:color w:val="000000"/>
+              </w:rPr>
+              <w:br/>
+              <w:t>User Role: Administrator</w:t>
+            </w:r>
+            <w:r>
+              <w:rPr>
+                <w:rFonts w:ascii="Calibri" w:eastAsia="Times New Roman" w:hAnsi="Calibri" w:cs="Calibri"/>
+                <w:color w:val="000000"/>
+              </w:rPr>
+              <w:br/>
+              <w:t>Goal: View analytics about the website such as demographics and page views</w:t>
+            </w:r>
+            <w:r>
+              <w:rPr>
+                <w:rFonts w:ascii="Calibri" w:eastAsia="Times New Roman" w:hAnsi="Calibri" w:cs="Calibri"/>
+                <w:color w:val="000000"/>
+              </w:rPr>
+              <w:br/>
+              <w:t>Reason: To give administrators meaningful statistics about the website.</w:t>
+            </w:r>
+            <w:r>
+              <w:rPr>
+                <w:rFonts w:ascii="Calibri" w:eastAsia="Times New Roman" w:hAnsi="Calibri" w:cs="Calibri"/>
+                <w:color w:val="000000"/>
+              </w:rPr>
+              <w:br/>
+              <w:t>Pre-Conditions: Analytics have been collected and administrator is logged in.</w:t>
+            </w:r>
+            <w:r>
+              <w:rPr>
+                <w:rFonts w:ascii="Calibri" w:eastAsia="Times New Roman" w:hAnsi="Calibri" w:cs="Calibri"/>
+                <w:color w:val="000000"/>
+              </w:rPr>
+              <w:br/>
+              <w:t>Post-Conditions: The administrator is able to view analytics.</w:t>
+            </w:r>
+          </w:p>
+        </w:tc>
+      </w:tr>
+    </w:tbl>
+    <w:p>
+      <w:pPr>
+        <w:rPr>
+          <w:i/>
+        </w:rPr>
+      </w:pPr>
+    </w:p>
+    <w:p>
+      <w:pPr>
+        <w:rPr>
+          <w:i/>
+          <w:sz w:val="24"/>
+        </w:rPr>
+      </w:pPr>
+      <w:r>
+        <w:rPr>
+          <w:i/>
+          <w:sz w:val="24"/>
+        </w:rPr>
+        <w:t>Non-Functional Requirements</w:t>
+      </w:r>
+    </w:p>
+    <w:p>
+      <w:pPr>
+        <w:rPr>
+          <w:b/>
+        </w:rPr>
+      </w:pPr>
+      <w:r>
+        <w:rPr>
+          <w:b/>
+        </w:rPr>
+        <w:tab/>
+      </w:r>
+      <w:r>
+        <w:rPr>
+          <w:b/>
+        </w:rPr>
+        <w:t>Product Requirements</w:t>
+      </w:r>
+    </w:p>
+    <w:p>
+      <w:pPr>
+        <w:pStyle w:val="ListParagraph"/>
+        <w:numPr>
+          <w:ilvl w:val="0"/>
+          <w:numId w:val="4"/>
+        </w:numPr>
+        <w:rPr>
+          <w:b/>
+        </w:rPr>
+      </w:pPr>
+      <w:r>
+        <w:t>User-friendly</w:t>
+      </w:r>
+    </w:p>
+    <w:p>
+      <w:pPr>
+        <w:pStyle w:val="ListParagraph"/>
+        <w:numPr>
+          <w:ilvl w:val="0"/>
+          <w:numId w:val="4"/>
+        </w:numPr>
+        <w:rPr>
+          <w:b/>
+        </w:rPr>
+      </w:pPr>
+      <w:r>
+        <w:t>Concise, clear, clean interface</w:t>
+      </w:r>
+    </w:p>
+    <w:p>
+      <w:pPr>
+        <w:pStyle w:val="ListParagraph"/>
+        <w:numPr>
+          <w:ilvl w:val="0"/>
+          <w:numId w:val="4"/>
+        </w:numPr>
+        <w:rPr>
+          <w:b/>
+        </w:rPr>
+      </w:pPr>
+      <w:r>
+        <w:t>Easily Maintainable – technologically and content-wise</w:t>
+      </w:r>
+    </w:p>
+    <w:p>
+      <w:pPr>
+        <w:rPr>
+          <w:b/>
+        </w:rPr>
+      </w:pPr>
+      <w:r>
+        <w:tab/>
+      </w:r>
+      <w:r>
+        <w:rPr>
+          <w:b/>
+        </w:rPr>
+        <w:t>Organizational Requirements</w:t>
+      </w:r>
+    </w:p>
+    <w:p>
+      <w:pPr>
+        <w:pStyle w:val="ListParagraph"/>
+        <w:numPr>
+          <w:ilvl w:val="0"/>
+          <w:numId w:val="1"/>
+        </w:numPr>
+      </w:pPr>
+      <w:proofErr w:type="spellStart"/>
+      <w:r>
+        <w:t>Github</w:t>
+      </w:r>
+      <w:proofErr w:type="spellEnd"/>
+      <w:r>
+        <w:t xml:space="preserve"> is required</w:t>
+      </w:r>
+    </w:p>
+    <w:p>
+      <w:pPr>
+        <w:pStyle w:val="ListParagraph"/>
+        <w:numPr>
+          <w:ilvl w:val="0"/>
+          <w:numId w:val="1"/>
+        </w:numPr>
+      </w:pPr>
+      <w:r>
+        <w:t>Frequent commits for the ability to safely roll back code</w:t>
+      </w:r>
+    </w:p>
+    <w:p>
+      <w:pPr>
+        <w:pStyle w:val="ListParagraph"/>
+        <w:numPr>
+          <w:ilvl w:val="0"/>
+          <w:numId w:val="1"/>
+        </w:numPr>
+      </w:pPr>
+      <w:r>
+        <w:t>Forking to add major features</w:t>
+      </w:r>
+    </w:p>
+    <w:p>
+      <w:pPr>
+        <w:pStyle w:val="ListParagraph"/>
+        <w:numPr>
+          <w:ilvl w:val="0"/>
+          <w:numId w:val="1"/>
+        </w:numPr>
+      </w:pPr>
+      <w:proofErr w:type="spellStart"/>
+      <w:r>
+        <w:t>Netbeans</w:t>
+      </w:r>
+      <w:proofErr w:type="spellEnd"/>
+      <w:r>
+        <w:t xml:space="preserve"> IDE to standardize configurations</w:t>
+      </w:r>
+    </w:p>
+    <w:p>
+      <w:pPr>
+        <w:pStyle w:val="ListParagraph"/>
+        <w:numPr>
+          <w:ilvl w:val="0"/>
+          <w:numId w:val="1"/>
+        </w:numPr>
+      </w:pPr>
+      <w:r>
+        <w:t>Java used as server-side language</w:t>
+      </w:r>
+    </w:p>
+    <w:p>
+      <w:pPr>
+        <w:pStyle w:val="ListParagraph"/>
+        <w:numPr>
+          <w:ilvl w:val="0"/>
+          <w:numId w:val="1"/>
+        </w:numPr>
+      </w:pPr>
+      <w:r>
+        <w:lastRenderedPageBreak/>
+        <w:t>Frequent code review to ensure usable code</w:t>
+      </w:r>
+    </w:p>
+    <w:p>
+      <w:pPr>
+        <w:pStyle w:val="ListParagraph"/>
+        <w:numPr>
+          <w:ilvl w:val="0"/>
+          <w:numId w:val="1"/>
+        </w:numPr>
+      </w:pPr>
+      <w:proofErr w:type="spellStart"/>
+      <w:r>
+        <w:t>JavaDB</w:t>
+      </w:r>
+      <w:proofErr w:type="spellEnd"/>
+      <w:r>
+        <w:t>, Glassfish, Tomcat</w:t>
+      </w:r>
+    </w:p>
+    <w:p>
+      <w:pPr>
+        <w:ind w:left="720"/>
+        <w:rPr>
+          <w:b/>
+        </w:rPr>
+      </w:pPr>
+      <w:r>
+        <w:rPr>
+          <w:b/>
+        </w:rPr>
+        <w:t>External Requirements</w:t>
+      </w:r>
+    </w:p>
+    <w:p>
+      <w:pPr>
+        <w:pStyle w:val="ListParagraph"/>
+        <w:numPr>
+          <w:ilvl w:val="0"/>
+          <w:numId w:val="1"/>
+        </w:numPr>
+        <w:rPr>
+          <w:b/>
+          <w:i/>
+        </w:rPr>
+      </w:pPr>
+      <w:r>
+        <w:t>Server to host Glassfish, Tomcat, and DB</w:t>
+      </w:r>
+      <w:r>
+        <w:t xml:space="preserve"> (Not req. for dev)</w:t>
+      </w:r>
+    </w:p>
+    <w:p>
+      <w:pPr>
+        <w:pStyle w:val="ListParagraph"/>
+        <w:numPr>
+          <w:ilvl w:val="0"/>
+          <w:numId w:val="1"/>
+        </w:numPr>
+        <w:rPr>
+          <w:b/>
+          <w:i/>
+        </w:rPr>
+      </w:pPr>
+      <w:r>
+        <w:t>Domain (Provided by Journalism Dept.)</w:t>
+      </w:r>
+    </w:p>
+    <w:p>
+      <w:pPr>
+        <w:rPr>
+          <w:i/>
+          <w:sz w:val="24"/>
+        </w:rPr>
+      </w:pPr>
+      <w:r>
+        <w:rPr>
+          <w:i/>
+          <w:sz w:val="24"/>
+        </w:rPr>
+        <w:t>Glossary</w:t>
+      </w:r>
+    </w:p>
+    <w:p>
+      <w:r>
+        <w:rPr>
+          <w:b/>
+        </w:rPr>
+        <w:t xml:space="preserve">Unregistered User </w:t>
+      </w:r>
+      <w:r>
+        <w:t>– Any visitor to the website that is not signed in to any account</w:t>
+      </w:r>
+    </w:p>
+    <w:p>
+      <w:r>
+        <w:rPr>
+          <w:b/>
+        </w:rPr>
+        <w:t xml:space="preserve">Registered User – </w:t>
+      </w:r>
+      <w:r>
+        <w:t>Content Publishers and Administrators are also registered users, however this is the standard account with the lowest permission set.</w:t>
+      </w:r>
+    </w:p>
+    <w:p>
+      <w:r>
+        <w:rPr>
+          <w:b/>
+        </w:rPr>
+        <w:t>Content Publisher –</w:t>
+      </w:r>
+      <w:r>
+        <w:t xml:space="preserve"> User account with elevated permissions to allow </w:t>
+      </w:r>
+      <w:r>
+        <w:t>the posting of content.</w:t>
+      </w:r>
+    </w:p>
+    <w:p>
+      <w:pPr>
+        <w:rPr>
+          <w:b/>
+        </w:rPr>
+      </w:pPr>
+      <w:r>
+        <w:rPr>
+          <w:b/>
+        </w:rPr>
+        <w:t xml:space="preserve">Administrator – </w:t>
+      </w:r>
+      <w:r>
+        <w:t>User account with highest permissions. Ability to delete, modify, and create content across the entire platform.</w:t>
+      </w:r>
+    </w:p>
+    <w:p>
+      <w:r>
+        <w:rPr>
+          <w:b/>
+        </w:rPr>
+        <w:t xml:space="preserve">Content – </w:t>
+      </w:r>
+      <w:r>
+        <w:t>Any combination of text, graphics, or audio posted for viewing on the site.</w:t>
+      </w:r>
+    </w:p>
+    <w:p>
+      <w:r>
+        <w:rPr>
+          <w:b/>
+        </w:rPr>
+        <w:t xml:space="preserve">Map – </w:t>
+      </w:r>
+      <w:r>
+        <w:t>A birds-eye view of geographical areas relevant to the news story.</w:t>
+      </w:r>
+    </w:p>
+    <w:p/>
+    <w:p/>
     <w:sectPr>
+      <w:headerReference w:type="default" r:id="rId8"/>
       <w:pgSz w:w="12240" w:h="15840"/>
       <w:pgMar w:top="1440" w:right="1440" w:bottom="1440" w:left="1440" w:header="720" w:footer="720" w:gutter="0"/>
       <w:cols w:space="720"/>
@@ -100,6 +1656,532 @@
 </w:footnotes>
 </file>
 
+<file path=word/header1.xml><?xml version="1.0" encoding="utf-8"?>
+<w:hdr xmlns:wpc="http://schemas.microsoft.com/office/word/2010/wordprocessingCanvas" xmlns:mc="http://schemas.openxmlformats.org/markup-compatibility/2006" xmlns:o="urn:schemas-microsoft-com:office:office" xmlns:r="http://schemas.openxmlformats.org/officeDocument/2006/relationships" xmlns:m="http://schemas.openxmlformats.org/officeDocument/2006/math" xmlns:v="urn:schemas-microsoft-com:vml" xmlns:wp14="http://schemas.microsoft.com/office/word/2010/wordprocessingDrawing" xmlns:wp="http://schemas.openxmlformats.org/drawingml/2006/wordprocessingDrawing" xmlns:w10="urn:schemas-microsoft-com:office:word" xmlns:w="http://schemas.openxmlformats.org/wordprocessingml/2006/main" xmlns:w14="http://schemas.microsoft.com/office/word/2010/wordml" xmlns:w15="http://schemas.microsoft.com/office/word/2012/wordml" xmlns:wpg="http://schemas.microsoft.com/office/word/2010/wordprocessingGroup" xmlns:wpi="http://schemas.microsoft.com/office/word/2010/wordprocessingInk" xmlns:wne="http://schemas.microsoft.com/office/word/2006/wordml" xmlns:wps="http://schemas.microsoft.com/office/word/2010/wordprocessingShape" mc:Ignorable="w14 w15 wp14">
+  <w:p>
+    <w:pPr>
+      <w:pStyle w:val="Header"/>
+      <w:rPr>
+        <w:b/>
+        <w:sz w:val="24"/>
+      </w:rPr>
+    </w:pPr>
+    <w:r>
+      <w:rPr>
+        <w:b/>
+        <w:sz w:val="24"/>
+      </w:rPr>
+      <w:t>Team One</w:t>
+    </w:r>
+  </w:p>
+  <w:p>
+    <w:pPr>
+      <w:pStyle w:val="Header"/>
+    </w:pPr>
+    <w:r>
+      <w:t xml:space="preserve">John O’Kelly, Owen Morrissey, Steve </w:t>
+    </w:r>
+    <w:proofErr w:type="spellStart"/>
+    <w:r>
+      <w:t>Lesicka</w:t>
+    </w:r>
+    <w:proofErr w:type="spellEnd"/>
+    <w:r>
+      <w:t xml:space="preserve">, Chris </w:t>
+    </w:r>
+    <w:proofErr w:type="spellStart"/>
+    <w:r>
+      <w:t>Kobierowksi</w:t>
+    </w:r>
+    <w:proofErr w:type="spellEnd"/>
+  </w:p>
+  <w:p>
+    <w:pPr>
+      <w:pStyle w:val="Header"/>
+      <w:rPr>
+        <w:i/>
+      </w:rPr>
+    </w:pPr>
+    <w:r>
+      <w:rPr>
+        <w:i/>
+      </w:rPr>
+      <w:t>For CCSU Journalism Dept.</w:t>
+    </w:r>
+  </w:p>
+  <w:p>
+    <w:pPr>
+      <w:pStyle w:val="Header"/>
+    </w:pPr>
+  </w:p>
+</w:hdr>
+</file>
+
+<file path=word/numbering.xml><?xml version="1.0" encoding="utf-8"?>
+<w:numbering xmlns:wpc="http://schemas.microsoft.com/office/word/2010/wordprocessingCanvas" xmlns:mc="http://schemas.openxmlformats.org/markup-compatibility/2006" xmlns:o="urn:schemas-microsoft-com:office:office" xmlns:r="http://schemas.openxmlformats.org/officeDocument/2006/relationships" xmlns:m="http://schemas.openxmlformats.org/officeDocument/2006/math" xmlns:v="urn:schemas-microsoft-com:vml" xmlns:wp14="http://schemas.microsoft.com/office/word/2010/wordprocessingDrawing" xmlns:wp="http://schemas.openxmlformats.org/drawingml/2006/wordprocessingDrawing" xmlns:w10="urn:schemas-microsoft-com:office:word" xmlns:w="http://schemas.openxmlformats.org/wordprocessingml/2006/main" xmlns:w14="http://schemas.microsoft.com/office/word/2010/wordml" xmlns:w15="http://schemas.microsoft.com/office/word/2012/wordml" xmlns:wpg="http://schemas.microsoft.com/office/word/2010/wordprocessingGroup" xmlns:wpi="http://schemas.microsoft.com/office/word/2010/wordprocessingInk" xmlns:wne="http://schemas.microsoft.com/office/word/2006/wordml" xmlns:wps="http://schemas.microsoft.com/office/word/2010/wordprocessingShape" mc:Ignorable="w14 w15 wp14">
+  <w:abstractNum w:abstractNumId="0" w15:restartNumberingAfterBreak="0">
+    <w:nsid w:val="0BF263B7"/>
+    <w:multiLevelType w:val="hybridMultilevel"/>
+    <w:tmpl w:val="F24857C6"/>
+    <w:lvl w:ilvl="0" w:tplc="D3340292">
+      <w:numFmt w:val="bullet"/>
+      <w:lvlText w:val="-"/>
+      <w:lvlJc w:val="left"/>
+      <w:pPr>
+        <w:ind w:left="1800" w:hanging="360"/>
+      </w:pPr>
+      <w:rPr>
+        <w:rFonts w:ascii="Calibri" w:eastAsiaTheme="minorHAnsi" w:hAnsi="Calibri" w:cs="Calibri" w:hint="default"/>
+      </w:rPr>
+    </w:lvl>
+    <w:lvl w:ilvl="1" w:tplc="04090003" w:tentative="1">
+      <w:start w:val="1"/>
+      <w:numFmt w:val="bullet"/>
+      <w:lvlText w:val="o"/>
+      <w:lvlJc w:val="left"/>
+      <w:pPr>
+        <w:ind w:left="2520" w:hanging="360"/>
+      </w:pPr>
+      <w:rPr>
+        <w:rFonts w:ascii="Courier New" w:hAnsi="Courier New" w:cs="Courier New" w:hint="default"/>
+      </w:rPr>
+    </w:lvl>
+    <w:lvl w:ilvl="2" w:tplc="04090005" w:tentative="1">
+      <w:start w:val="1"/>
+      <w:numFmt w:val="bullet"/>
+      <w:lvlText w:val=""/>
+      <w:lvlJc w:val="left"/>
+      <w:pPr>
+        <w:ind w:left="3240" w:hanging="360"/>
+      </w:pPr>
+      <w:rPr>
+        <w:rFonts w:ascii="Wingdings" w:hAnsi="Wingdings" w:hint="default"/>
+      </w:rPr>
+    </w:lvl>
+    <w:lvl w:ilvl="3" w:tplc="04090001" w:tentative="1">
+      <w:start w:val="1"/>
+      <w:numFmt w:val="bullet"/>
+      <w:lvlText w:val=""/>
+      <w:lvlJc w:val="left"/>
+      <w:pPr>
+        <w:ind w:left="3960" w:hanging="360"/>
+      </w:pPr>
+      <w:rPr>
+        <w:rFonts w:ascii="Symbol" w:hAnsi="Symbol" w:hint="default"/>
+      </w:rPr>
+    </w:lvl>
+    <w:lvl w:ilvl="4" w:tplc="04090003" w:tentative="1">
+      <w:start w:val="1"/>
+      <w:numFmt w:val="bullet"/>
+      <w:lvlText w:val="o"/>
+      <w:lvlJc w:val="left"/>
+      <w:pPr>
+        <w:ind w:left="4680" w:hanging="360"/>
+      </w:pPr>
+      <w:rPr>
+        <w:rFonts w:ascii="Courier New" w:hAnsi="Courier New" w:cs="Courier New" w:hint="default"/>
+      </w:rPr>
+    </w:lvl>
+    <w:lvl w:ilvl="5" w:tplc="04090005" w:tentative="1">
+      <w:start w:val="1"/>
+      <w:numFmt w:val="bullet"/>
+      <w:lvlText w:val=""/>
+      <w:lvlJc w:val="left"/>
+      <w:pPr>
+        <w:ind w:left="5400" w:hanging="360"/>
+      </w:pPr>
+      <w:rPr>
+        <w:rFonts w:ascii="Wingdings" w:hAnsi="Wingdings" w:hint="default"/>
+      </w:rPr>
+    </w:lvl>
+    <w:lvl w:ilvl="6" w:tplc="04090001" w:tentative="1">
+      <w:start w:val="1"/>
+      <w:numFmt w:val="bullet"/>
+      <w:lvlText w:val=""/>
+      <w:lvlJc w:val="left"/>
+      <w:pPr>
+        <w:ind w:left="6120" w:hanging="360"/>
+      </w:pPr>
+      <w:rPr>
+        <w:rFonts w:ascii="Symbol" w:hAnsi="Symbol" w:hint="default"/>
+      </w:rPr>
+    </w:lvl>
+    <w:lvl w:ilvl="7" w:tplc="04090003" w:tentative="1">
+      <w:start w:val="1"/>
+      <w:numFmt w:val="bullet"/>
+      <w:lvlText w:val="o"/>
+      <w:lvlJc w:val="left"/>
+      <w:pPr>
+        <w:ind w:left="6840" w:hanging="360"/>
+      </w:pPr>
+      <w:rPr>
+        <w:rFonts w:ascii="Courier New" w:hAnsi="Courier New" w:cs="Courier New" w:hint="default"/>
+      </w:rPr>
+    </w:lvl>
+    <w:lvl w:ilvl="8" w:tplc="04090005" w:tentative="1">
+      <w:start w:val="1"/>
+      <w:numFmt w:val="bullet"/>
+      <w:lvlText w:val=""/>
+      <w:lvlJc w:val="left"/>
+      <w:pPr>
+        <w:ind w:left="7560" w:hanging="360"/>
+      </w:pPr>
+      <w:rPr>
+        <w:rFonts w:ascii="Wingdings" w:hAnsi="Wingdings" w:hint="default"/>
+      </w:rPr>
+    </w:lvl>
+  </w:abstractNum>
+  <w:abstractNum w:abstractNumId="1" w15:restartNumberingAfterBreak="0">
+    <w:nsid w:val="215E5D24"/>
+    <w:multiLevelType w:val="hybridMultilevel"/>
+    <w:tmpl w:val="0FE62AB0"/>
+    <w:lvl w:ilvl="0" w:tplc="BD7611FA">
+      <w:numFmt w:val="bullet"/>
+      <w:lvlText w:val="-"/>
+      <w:lvlJc w:val="left"/>
+      <w:pPr>
+        <w:ind w:left="1080" w:hanging="360"/>
+      </w:pPr>
+      <w:rPr>
+        <w:rFonts w:ascii="Calibri" w:eastAsiaTheme="minorHAnsi" w:hAnsi="Calibri" w:cs="Calibri" w:hint="default"/>
+      </w:rPr>
+    </w:lvl>
+    <w:lvl w:ilvl="1" w:tplc="04090003" w:tentative="1">
+      <w:start w:val="1"/>
+      <w:numFmt w:val="bullet"/>
+      <w:lvlText w:val="o"/>
+      <w:lvlJc w:val="left"/>
+      <w:pPr>
+        <w:ind w:left="1800" w:hanging="360"/>
+      </w:pPr>
+      <w:rPr>
+        <w:rFonts w:ascii="Courier New" w:hAnsi="Courier New" w:cs="Courier New" w:hint="default"/>
+      </w:rPr>
+    </w:lvl>
+    <w:lvl w:ilvl="2" w:tplc="04090005" w:tentative="1">
+      <w:start w:val="1"/>
+      <w:numFmt w:val="bullet"/>
+      <w:lvlText w:val=""/>
+      <w:lvlJc w:val="left"/>
+      <w:pPr>
+        <w:ind w:left="2520" w:hanging="360"/>
+      </w:pPr>
+      <w:rPr>
+        <w:rFonts w:ascii="Wingdings" w:hAnsi="Wingdings" w:hint="default"/>
+      </w:rPr>
+    </w:lvl>
+    <w:lvl w:ilvl="3" w:tplc="04090001" w:tentative="1">
+      <w:start w:val="1"/>
+      <w:numFmt w:val="bullet"/>
+      <w:lvlText w:val=""/>
+      <w:lvlJc w:val="left"/>
+      <w:pPr>
+        <w:ind w:left="3240" w:hanging="360"/>
+      </w:pPr>
+      <w:rPr>
+        <w:rFonts w:ascii="Symbol" w:hAnsi="Symbol" w:hint="default"/>
+      </w:rPr>
+    </w:lvl>
+    <w:lvl w:ilvl="4" w:tplc="04090003" w:tentative="1">
+      <w:start w:val="1"/>
+      <w:numFmt w:val="bullet"/>
+      <w:lvlText w:val="o"/>
+      <w:lvlJc w:val="left"/>
+      <w:pPr>
+        <w:ind w:left="3960" w:hanging="360"/>
+      </w:pPr>
+      <w:rPr>
+        <w:rFonts w:ascii="Courier New" w:hAnsi="Courier New" w:cs="Courier New" w:hint="default"/>
+      </w:rPr>
+    </w:lvl>
+    <w:lvl w:ilvl="5" w:tplc="04090005" w:tentative="1">
+      <w:start w:val="1"/>
+      <w:numFmt w:val="bullet"/>
+      <w:lvlText w:val=""/>
+      <w:lvlJc w:val="left"/>
+      <w:pPr>
+        <w:ind w:left="4680" w:hanging="360"/>
+      </w:pPr>
+      <w:rPr>
+        <w:rFonts w:ascii="Wingdings" w:hAnsi="Wingdings" w:hint="default"/>
+      </w:rPr>
+    </w:lvl>
+    <w:lvl w:ilvl="6" w:tplc="04090001" w:tentative="1">
+      <w:start w:val="1"/>
+      <w:numFmt w:val="bullet"/>
+      <w:lvlText w:val=""/>
+      <w:lvlJc w:val="left"/>
+      <w:pPr>
+        <w:ind w:left="5400" w:hanging="360"/>
+      </w:pPr>
+      <w:rPr>
+        <w:rFonts w:ascii="Symbol" w:hAnsi="Symbol" w:hint="default"/>
+      </w:rPr>
+    </w:lvl>
+    <w:lvl w:ilvl="7" w:tplc="04090003" w:tentative="1">
+      <w:start w:val="1"/>
+      <w:numFmt w:val="bullet"/>
+      <w:lvlText w:val="o"/>
+      <w:lvlJc w:val="left"/>
+      <w:pPr>
+        <w:ind w:left="6120" w:hanging="360"/>
+      </w:pPr>
+      <w:rPr>
+        <w:rFonts w:ascii="Courier New" w:hAnsi="Courier New" w:cs="Courier New" w:hint="default"/>
+      </w:rPr>
+    </w:lvl>
+    <w:lvl w:ilvl="8" w:tplc="04090005" w:tentative="1">
+      <w:start w:val="1"/>
+      <w:numFmt w:val="bullet"/>
+      <w:lvlText w:val=""/>
+      <w:lvlJc w:val="left"/>
+      <w:pPr>
+        <w:ind w:left="6840" w:hanging="360"/>
+      </w:pPr>
+      <w:rPr>
+        <w:rFonts w:ascii="Wingdings" w:hAnsi="Wingdings" w:hint="default"/>
+      </w:rPr>
+    </w:lvl>
+  </w:abstractNum>
+  <w:abstractNum w:abstractNumId="2" w15:restartNumberingAfterBreak="0">
+    <w:nsid w:val="52392C44"/>
+    <w:multiLevelType w:val="hybridMultilevel"/>
+    <w:tmpl w:val="93326268"/>
+    <w:lvl w:ilvl="0" w:tplc="C688DF64">
+      <w:numFmt w:val="bullet"/>
+      <w:lvlText w:val="-"/>
+      <w:lvlJc w:val="left"/>
+      <w:pPr>
+        <w:ind w:left="1845" w:hanging="360"/>
+      </w:pPr>
+      <w:rPr>
+        <w:rFonts w:ascii="Calibri" w:eastAsiaTheme="minorHAnsi" w:hAnsi="Calibri" w:cstheme="minorBidi" w:hint="default"/>
+      </w:rPr>
+    </w:lvl>
+    <w:lvl w:ilvl="1" w:tplc="04090003" w:tentative="1">
+      <w:start w:val="1"/>
+      <w:numFmt w:val="bullet"/>
+      <w:lvlText w:val="o"/>
+      <w:lvlJc w:val="left"/>
+      <w:pPr>
+        <w:ind w:left="2565" w:hanging="360"/>
+      </w:pPr>
+      <w:rPr>
+        <w:rFonts w:ascii="Courier New" w:hAnsi="Courier New" w:cs="Courier New" w:hint="default"/>
+      </w:rPr>
+    </w:lvl>
+    <w:lvl w:ilvl="2" w:tplc="04090005" w:tentative="1">
+      <w:start w:val="1"/>
+      <w:numFmt w:val="bullet"/>
+      <w:lvlText w:val=""/>
+      <w:lvlJc w:val="left"/>
+      <w:pPr>
+        <w:ind w:left="3285" w:hanging="360"/>
+      </w:pPr>
+      <w:rPr>
+        <w:rFonts w:ascii="Wingdings" w:hAnsi="Wingdings" w:hint="default"/>
+      </w:rPr>
+    </w:lvl>
+    <w:lvl w:ilvl="3" w:tplc="04090001" w:tentative="1">
+      <w:start w:val="1"/>
+      <w:numFmt w:val="bullet"/>
+      <w:lvlText w:val=""/>
+      <w:lvlJc w:val="left"/>
+      <w:pPr>
+        <w:ind w:left="4005" w:hanging="360"/>
+      </w:pPr>
+      <w:rPr>
+        <w:rFonts w:ascii="Symbol" w:hAnsi="Symbol" w:hint="default"/>
+      </w:rPr>
+    </w:lvl>
+    <w:lvl w:ilvl="4" w:tplc="04090003" w:tentative="1">
+      <w:start w:val="1"/>
+      <w:numFmt w:val="bullet"/>
+      <w:lvlText w:val="o"/>
+      <w:lvlJc w:val="left"/>
+      <w:pPr>
+        <w:ind w:left="4725" w:hanging="360"/>
+      </w:pPr>
+      <w:rPr>
+        <w:rFonts w:ascii="Courier New" w:hAnsi="Courier New" w:cs="Courier New" w:hint="default"/>
+      </w:rPr>
+    </w:lvl>
+    <w:lvl w:ilvl="5" w:tplc="04090005" w:tentative="1">
+      <w:start w:val="1"/>
+      <w:numFmt w:val="bullet"/>
+      <w:lvlText w:val=""/>
+      <w:lvlJc w:val="left"/>
+      <w:pPr>
+        <w:ind w:left="5445" w:hanging="360"/>
+      </w:pPr>
+      <w:rPr>
+        <w:rFonts w:ascii="Wingdings" w:hAnsi="Wingdings" w:hint="default"/>
+      </w:rPr>
+    </w:lvl>
+    <w:lvl w:ilvl="6" w:tplc="04090001" w:tentative="1">
+      <w:start w:val="1"/>
+      <w:numFmt w:val="bullet"/>
+      <w:lvlText w:val=""/>
+      <w:lvlJc w:val="left"/>
+      <w:pPr>
+        <w:ind w:left="6165" w:hanging="360"/>
+      </w:pPr>
+      <w:rPr>
+        <w:rFonts w:ascii="Symbol" w:hAnsi="Symbol" w:hint="default"/>
+      </w:rPr>
+    </w:lvl>
+    <w:lvl w:ilvl="7" w:tplc="04090003" w:tentative="1">
+      <w:start w:val="1"/>
+      <w:numFmt w:val="bullet"/>
+      <w:lvlText w:val="o"/>
+      <w:lvlJc w:val="left"/>
+      <w:pPr>
+        <w:ind w:left="6885" w:hanging="360"/>
+      </w:pPr>
+      <w:rPr>
+        <w:rFonts w:ascii="Courier New" w:hAnsi="Courier New" w:cs="Courier New" w:hint="default"/>
+      </w:rPr>
+    </w:lvl>
+    <w:lvl w:ilvl="8" w:tplc="04090005" w:tentative="1">
+      <w:start w:val="1"/>
+      <w:numFmt w:val="bullet"/>
+      <w:lvlText w:val=""/>
+      <w:lvlJc w:val="left"/>
+      <w:pPr>
+        <w:ind w:left="7605" w:hanging="360"/>
+      </w:pPr>
+      <w:rPr>
+        <w:rFonts w:ascii="Wingdings" w:hAnsi="Wingdings" w:hint="default"/>
+      </w:rPr>
+    </w:lvl>
+  </w:abstractNum>
+  <w:abstractNum w:abstractNumId="3" w15:restartNumberingAfterBreak="0">
+    <w:nsid w:val="7F693414"/>
+    <w:multiLevelType w:val="hybridMultilevel"/>
+    <w:tmpl w:val="A5E0F146"/>
+    <w:lvl w:ilvl="0" w:tplc="36DE7010">
+      <w:numFmt w:val="bullet"/>
+      <w:lvlText w:val="-"/>
+      <w:lvlJc w:val="left"/>
+      <w:pPr>
+        <w:ind w:left="1800" w:hanging="360"/>
+      </w:pPr>
+      <w:rPr>
+        <w:rFonts w:ascii="Calibri" w:eastAsiaTheme="minorHAnsi" w:hAnsi="Calibri" w:cs="Calibri" w:hint="default"/>
+      </w:rPr>
+    </w:lvl>
+    <w:lvl w:ilvl="1" w:tplc="04090003" w:tentative="1">
+      <w:start w:val="1"/>
+      <w:numFmt w:val="bullet"/>
+      <w:lvlText w:val="o"/>
+      <w:lvlJc w:val="left"/>
+      <w:pPr>
+        <w:ind w:left="2520" w:hanging="360"/>
+      </w:pPr>
+      <w:rPr>
+        <w:rFonts w:ascii="Courier New" w:hAnsi="Courier New" w:cs="Courier New" w:hint="default"/>
+      </w:rPr>
+    </w:lvl>
+    <w:lvl w:ilvl="2" w:tplc="04090005" w:tentative="1">
+      <w:start w:val="1"/>
+      <w:numFmt w:val="bullet"/>
+      <w:lvlText w:val=""/>
+      <w:lvlJc w:val="left"/>
+      <w:pPr>
+        <w:ind w:left="3240" w:hanging="360"/>
+      </w:pPr>
+      <w:rPr>
+        <w:rFonts w:ascii="Wingdings" w:hAnsi="Wingdings" w:hint="default"/>
+      </w:rPr>
+    </w:lvl>
+    <w:lvl w:ilvl="3" w:tplc="04090001" w:tentative="1">
+      <w:start w:val="1"/>
+      <w:numFmt w:val="bullet"/>
+      <w:lvlText w:val=""/>
+      <w:lvlJc w:val="left"/>
+      <w:pPr>
+        <w:ind w:left="3960" w:hanging="360"/>
+      </w:pPr>
+      <w:rPr>
+        <w:rFonts w:ascii="Symbol" w:hAnsi="Symbol" w:hint="default"/>
+      </w:rPr>
+    </w:lvl>
+    <w:lvl w:ilvl="4" w:tplc="04090003" w:tentative="1">
+      <w:start w:val="1"/>
+      <w:numFmt w:val="bullet"/>
+      <w:lvlText w:val="o"/>
+      <w:lvlJc w:val="left"/>
+      <w:pPr>
+        <w:ind w:left="4680" w:hanging="360"/>
+      </w:pPr>
+      <w:rPr>
+        <w:rFonts w:ascii="Courier New" w:hAnsi="Courier New" w:cs="Courier New" w:hint="default"/>
+      </w:rPr>
+    </w:lvl>
+    <w:lvl w:ilvl="5" w:tplc="04090005" w:tentative="1">
+      <w:start w:val="1"/>
+      <w:numFmt w:val="bullet"/>
+      <w:lvlText w:val=""/>
+      <w:lvlJc w:val="left"/>
+      <w:pPr>
+        <w:ind w:left="5400" w:hanging="360"/>
+      </w:pPr>
+      <w:rPr>
+        <w:rFonts w:ascii="Wingdings" w:hAnsi="Wingdings" w:hint="default"/>
+      </w:rPr>
+    </w:lvl>
+    <w:lvl w:ilvl="6" w:tplc="04090001" w:tentative="1">
+      <w:start w:val="1"/>
+      <w:numFmt w:val="bullet"/>
+      <w:lvlText w:val=""/>
+      <w:lvlJc w:val="left"/>
+      <w:pPr>
+        <w:ind w:left="6120" w:hanging="360"/>
+      </w:pPr>
+      <w:rPr>
+        <w:rFonts w:ascii="Symbol" w:hAnsi="Symbol" w:hint="default"/>
+      </w:rPr>
+    </w:lvl>
+    <w:lvl w:ilvl="7" w:tplc="04090003" w:tentative="1">
+      <w:start w:val="1"/>
+      <w:numFmt w:val="bullet"/>
+      <w:lvlText w:val="o"/>
+      <w:lvlJc w:val="left"/>
+      <w:pPr>
+        <w:ind w:left="6840" w:hanging="360"/>
+      </w:pPr>
+      <w:rPr>
+        <w:rFonts w:ascii="Courier New" w:hAnsi="Courier New" w:cs="Courier New" w:hint="default"/>
+      </w:rPr>
+    </w:lvl>
+    <w:lvl w:ilvl="8" w:tplc="04090005" w:tentative="1">
+      <w:start w:val="1"/>
+      <w:numFmt w:val="bullet"/>
+      <w:lvlText w:val=""/>
+      <w:lvlJc w:val="left"/>
+      <w:pPr>
+        <w:ind w:left="7560" w:hanging="360"/>
+      </w:pPr>
+      <w:rPr>
+        <w:rFonts w:ascii="Wingdings" w:hAnsi="Wingdings" w:hint="default"/>
+      </w:rPr>
+    </w:lvl>
+  </w:abstractNum>
+  <w:num w:numId="1">
+    <w:abstractNumId w:val="2"/>
+  </w:num>
+  <w:num w:numId="2">
+    <w:abstractNumId w:val="0"/>
+  </w:num>
+  <w:num w:numId="3">
+    <w:abstractNumId w:val="1"/>
+  </w:num>
+  <w:num w:numId="4">
+    <w:abstractNumId w:val="3"/>
+  </w:num>
+</w:numbering>
+</file>
+
 <file path=word/styles.xml><?xml version="1.0" encoding="utf-8"?>
 <w:styles xmlns:mc="http://schemas.openxmlformats.org/markup-compatibility/2006" xmlns:r="http://schemas.openxmlformats.org/officeDocument/2006/relationships" xmlns:w="http://schemas.openxmlformats.org/wordprocessingml/2006/main" xmlns:w14="http://schemas.microsoft.com/office/word/2010/wordml" xmlns:w15="http://schemas.microsoft.com/office/word/2012/wordml" mc:Ignorable="w14 w15">
   <w:docDefaults>
@@ -113,7 +2195,7 @@
     </w:rPrDefault>
     <w:pPrDefault>
       <w:pPr>
-        <w:spacing w:after="160" w:line="259" w:lineRule="auto"/>
+        <w:spacing w:after="120" w:line="360" w:lineRule="auto"/>
       </w:pPr>
     </w:pPrDefault>
   </w:docDefaults>
@@ -565,6 +2647,17 @@
     <w:uiPriority w:val="99"/>
     <w:rsid w:val="00A041A5"/>
   </w:style>
+  <w:style w:type="paragraph" w:styleId="ListParagraph">
+    <w:name w:val="List Paragraph"/>
+    <w:basedOn w:val="Normal"/>
+    <w:uiPriority w:val="34"/>
+    <w:qFormat/>
+    <w:rsid w:val="00271C06"/>
+    <w:pPr>
+      <w:ind w:left="720"/>
+      <w:contextualSpacing/>
+    </w:pPr>
+  </w:style>
 </w:styles>
 </file>
 

</xml_diff>

<commit_message>
Added title page to req proposal
</commit_message>
<xml_diff>
--- a/Proposals/Rough requirements proposal.docx
+++ b/Proposals/Rough requirements proposal.docx
@@ -10,11 +10,257 @@
           <w:sz w:val="28"/>
         </w:rPr>
       </w:pPr>
-      <w:r>
+    </w:p>
+    <w:p>
+      <w:pPr>
+        <w:spacing w:line="240" w:lineRule="auto"/>
+        <w:jc w:val="center"/>
+        <w:rPr>
+          <w:sz w:val="44"/>
+        </w:rPr>
+      </w:pPr>
+      <w:r>
+        <w:rPr>
+          <w:sz w:val="44"/>
+        </w:rPr>
+        <w:br/>
+      </w:r>
+    </w:p>
+    <w:p>
+      <w:pPr>
+        <w:spacing w:line="240" w:lineRule="auto"/>
+        <w:jc w:val="center"/>
+        <w:rPr>
+          <w:sz w:val="44"/>
+        </w:rPr>
+      </w:pPr>
+    </w:p>
+    <w:p>
+      <w:pPr>
+        <w:spacing w:line="240" w:lineRule="auto"/>
+        <w:jc w:val="center"/>
+        <w:rPr>
+          <w:sz w:val="44"/>
+        </w:rPr>
+      </w:pPr>
+    </w:p>
+    <w:p>
+      <w:pPr>
+        <w:spacing w:line="240" w:lineRule="auto"/>
+        <w:jc w:val="center"/>
+        <w:rPr>
+          <w:sz w:val="44"/>
+        </w:rPr>
+      </w:pPr>
+    </w:p>
+    <w:p>
+      <w:pPr>
+        <w:spacing w:line="240" w:lineRule="auto"/>
+        <w:jc w:val="center"/>
+        <w:rPr>
+          <w:sz w:val="44"/>
+        </w:rPr>
+      </w:pPr>
+      <w:r>
+        <w:rPr>
+          <w:sz w:val="44"/>
+        </w:rPr>
+        <w:t>2016 Elections Coverage</w:t>
+      </w:r>
+      <w:r>
+        <w:rPr>
+          <w:sz w:val="44"/>
+        </w:rPr>
+        <w:t xml:space="preserve"> Website</w:t>
+      </w:r>
+      <w:bookmarkStart w:id="0" w:name="_GoBack"/>
+      <w:bookmarkEnd w:id="0"/>
+    </w:p>
+    <w:p>
+      <w:pPr>
+        <w:spacing w:line="240" w:lineRule="auto"/>
+        <w:jc w:val="center"/>
+        <w:rPr>
+          <w:sz w:val="44"/>
+        </w:rPr>
+      </w:pPr>
+      <w:r>
+        <w:rPr>
+          <w:sz w:val="44"/>
+        </w:rPr>
+        <w:t>System Requirements</w:t>
+      </w:r>
+    </w:p>
+    <w:p>
+      <w:pPr>
+        <w:spacing w:line="240" w:lineRule="auto"/>
+        <w:jc w:val="center"/>
+        <w:rPr>
+          <w:sz w:val="40"/>
+        </w:rPr>
+      </w:pPr>
+      <w:r>
+        <w:rPr>
+          <w:sz w:val="40"/>
+        </w:rPr>
+        <w:t>Team One</w:t>
+      </w:r>
+    </w:p>
+    <w:p>
+      <w:pPr>
+        <w:spacing w:line="240" w:lineRule="auto"/>
+        <w:jc w:val="center"/>
+        <w:rPr>
+          <w:sz w:val="36"/>
+        </w:rPr>
+      </w:pPr>
+      <w:r>
+        <w:rPr>
+          <w:sz w:val="36"/>
+        </w:rPr>
+        <w:t>John O’Kelly, Owen Morrissey, Steve Lesicka, Chris Kobierowski</w:t>
+      </w:r>
+    </w:p>
+    <w:p>
+      <w:pPr>
+        <w:spacing w:line="240" w:lineRule="auto"/>
         <w:rPr>
           <w:b/>
           <w:sz w:val="28"/>
         </w:rPr>
+      </w:pPr>
+    </w:p>
+    <w:p>
+      <w:pPr>
+        <w:spacing w:line="240" w:lineRule="auto"/>
+        <w:rPr>
+          <w:b/>
+          <w:sz w:val="28"/>
+        </w:rPr>
+      </w:pPr>
+    </w:p>
+    <w:p>
+      <w:pPr>
+        <w:spacing w:line="240" w:lineRule="auto"/>
+        <w:rPr>
+          <w:b/>
+          <w:sz w:val="28"/>
+        </w:rPr>
+      </w:pPr>
+    </w:p>
+    <w:p>
+      <w:pPr>
+        <w:spacing w:line="240" w:lineRule="auto"/>
+        <w:rPr>
+          <w:b/>
+          <w:sz w:val="28"/>
+        </w:rPr>
+      </w:pPr>
+    </w:p>
+    <w:p>
+      <w:pPr>
+        <w:spacing w:line="240" w:lineRule="auto"/>
+        <w:rPr>
+          <w:b/>
+          <w:sz w:val="28"/>
+        </w:rPr>
+      </w:pPr>
+    </w:p>
+    <w:p>
+      <w:pPr>
+        <w:spacing w:line="240" w:lineRule="auto"/>
+        <w:rPr>
+          <w:b/>
+          <w:sz w:val="28"/>
+        </w:rPr>
+      </w:pPr>
+    </w:p>
+    <w:p>
+      <w:pPr>
+        <w:spacing w:line="240" w:lineRule="auto"/>
+        <w:rPr>
+          <w:b/>
+          <w:sz w:val="28"/>
+        </w:rPr>
+      </w:pPr>
+    </w:p>
+    <w:p>
+      <w:pPr>
+        <w:spacing w:line="240" w:lineRule="auto"/>
+        <w:rPr>
+          <w:b/>
+          <w:sz w:val="28"/>
+        </w:rPr>
+      </w:pPr>
+    </w:p>
+    <w:p>
+      <w:pPr>
+        <w:spacing w:line="240" w:lineRule="auto"/>
+        <w:rPr>
+          <w:b/>
+          <w:sz w:val="28"/>
+        </w:rPr>
+      </w:pPr>
+    </w:p>
+    <w:p>
+      <w:pPr>
+        <w:spacing w:line="240" w:lineRule="auto"/>
+        <w:rPr>
+          <w:b/>
+          <w:sz w:val="28"/>
+        </w:rPr>
+      </w:pPr>
+    </w:p>
+    <w:p>
+      <w:pPr>
+        <w:spacing w:line="240" w:lineRule="auto"/>
+        <w:rPr>
+          <w:b/>
+          <w:sz w:val="28"/>
+        </w:rPr>
+      </w:pPr>
+    </w:p>
+    <w:p>
+      <w:pPr>
+        <w:spacing w:line="240" w:lineRule="auto"/>
+        <w:rPr>
+          <w:b/>
+          <w:sz w:val="28"/>
+        </w:rPr>
+      </w:pPr>
+    </w:p>
+    <w:p>
+      <w:pPr>
+        <w:spacing w:line="240" w:lineRule="auto"/>
+        <w:rPr>
+          <w:b/>
+          <w:sz w:val="28"/>
+        </w:rPr>
+      </w:pPr>
+    </w:p>
+    <w:p>
+      <w:pPr>
+        <w:spacing w:line="240" w:lineRule="auto"/>
+        <w:rPr>
+          <w:b/>
+          <w:sz w:val="28"/>
+        </w:rPr>
+      </w:pPr>
+    </w:p>
+    <w:p>
+      <w:pPr>
+        <w:spacing w:line="240" w:lineRule="auto"/>
+        <w:rPr>
+          <w:b/>
+          <w:sz w:val="28"/>
+        </w:rPr>
+      </w:pPr>
+      <w:r>
+        <w:rPr>
+          <w:b/>
+          <w:sz w:val="28"/>
+        </w:rPr>
+        <w:lastRenderedPageBreak/>
         <w:t>2016 Elections Coverage and Reporting Platform</w:t>
       </w:r>
     </w:p>
@@ -110,8 +356,6 @@
         </w:rPr>
         <w:t>UML Use Case Diagram</w:t>
       </w:r>
-      <w:bookmarkStart w:id="0" w:name="_GoBack"/>
-      <w:bookmarkEnd w:id="0"/>
     </w:p>
     <w:p>
       <w:r>
@@ -1363,13 +1607,8 @@
           <w:numId w:val="1"/>
         </w:numPr>
       </w:pPr>
-      <w:proofErr w:type="spellStart"/>
-      <w:r>
-        <w:t>Github</w:t>
-      </w:r>
-      <w:proofErr w:type="spellEnd"/>
-      <w:r>
-        <w:t xml:space="preserve"> is required</w:t>
+      <w:r>
+        <w:t>Github is required</w:t>
       </w:r>
     </w:p>
     <w:p>
@@ -1404,13 +1643,8 @@
           <w:numId w:val="1"/>
         </w:numPr>
       </w:pPr>
-      <w:proofErr w:type="spellStart"/>
-      <w:r>
-        <w:t>Netbeans</w:t>
-      </w:r>
-      <w:proofErr w:type="spellEnd"/>
-      <w:r>
-        <w:t xml:space="preserve"> IDE to standardize configurations</w:t>
+      <w:r>
+        <w:t>Netbeans IDE to standardize configurations</w:t>
       </w:r>
     </w:p>
     <w:p>
@@ -1446,13 +1680,8 @@
           <w:numId w:val="1"/>
         </w:numPr>
       </w:pPr>
-      <w:proofErr w:type="spellStart"/>
-      <w:r>
-        <w:t>JavaDB</w:t>
-      </w:r>
-      <w:proofErr w:type="spellEnd"/>
-      <w:r>
-        <w:t>, Glassfish, Tomcat</w:t>
+      <w:r>
+        <w:t>JavaDB, Glassfish, Tomcat</w:t>
       </w:r>
     </w:p>
     <w:p>
@@ -1679,21 +1908,8 @@
       <w:pStyle w:val="Header"/>
     </w:pPr>
     <w:r>
-      <w:t xml:space="preserve">John O’Kelly, Owen Morrissey, Steve </w:t>
+      <w:t>John O’Kelly, Owen Morrissey, Steve Lesicka, Chris Kobierowksi</w:t>
     </w:r>
-    <w:proofErr w:type="spellStart"/>
-    <w:r>
-      <w:t>Lesicka</w:t>
-    </w:r>
-    <w:proofErr w:type="spellEnd"/>
-    <w:r>
-      <w:t xml:space="preserve">, Chris </w:t>
-    </w:r>
-    <w:proofErr w:type="spellStart"/>
-    <w:r>
-      <w:t>Kobierowksi</w:t>
-    </w:r>
-    <w:proofErr w:type="spellEnd"/>
   </w:p>
   <w:p>
     <w:pPr>
@@ -1712,7 +1928,16 @@
   <w:p>
     <w:pPr>
       <w:pStyle w:val="Header"/>
+      <w:rPr>
+        <w:i/>
+      </w:rPr>
     </w:pPr>
+    <w:r>
+      <w:rPr>
+        <w:i/>
+      </w:rPr>
+      <w:t>10/8/2015</w:t>
+    </w:r>
   </w:p>
 </w:hdr>
 </file>

</xml_diff>